<commit_message>
feat: Ficher JavaScriptCSS terminer
</commit_message>
<xml_diff>
--- a/tools/support-de-cours/NSI-122-JavaScriptCSS.docx
+++ b/tools/support-de-cours/NSI-122-JavaScriptCSS.docx
@@ -4,7 +4,7 @@
   <w:body>
     <w:p>
       <w:pPr>
-        <w:pStyle w:val="Titre1"/>
+        <w:pStyle w:val="Heading1"/>
       </w:pPr>
       <w:r>
         <w:t>Premiers contacts avec JavaScript</w:t>
@@ -149,7 +149,7 @@
     </w:p>
     <w:p>
       <w:pPr>
-        <w:pStyle w:val="Titre2"/>
+        <w:pStyle w:val="Heading2"/>
       </w:pPr>
       <w:r>
         <w:t>Un peu d’histoire</w:t>
@@ -272,7 +272,7 @@
     </w:p>
     <w:p>
       <w:pPr>
-        <w:pStyle w:val="Titre2"/>
+        <w:pStyle w:val="Heading2"/>
         <w:rPr>
           <w:rStyle w:val="eop"/>
         </w:rPr>
@@ -374,7 +374,7 @@
           <w:color w:val="D4D4D4"/>
           <w:sz w:val="18"/>
           <w:szCs w:val="18"/>
-          <w:lang w:eastAsia="fr-FR" w:bidi="te-IN"/>
+          <w:lang w:val="en-US" w:eastAsia="fr-FR" w:bidi="te-IN"/>
         </w:rPr>
       </w:pPr>
       <w:r>
@@ -383,29 +383,27 @@
           <w:color w:val="808080"/>
           <w:sz w:val="18"/>
           <w:szCs w:val="18"/>
-          <w:lang w:eastAsia="fr-FR" w:bidi="te-IN"/>
+          <w:lang w:val="en-US" w:eastAsia="fr-FR" w:bidi="te-IN"/>
         </w:rPr>
         <w:t>&lt;</w:t>
       </w:r>
-      <w:proofErr w:type="gramStart"/>
       <w:r>
         <w:rPr>
           <w:rFonts w:ascii="Menlo" w:eastAsia="Times New Roman" w:hAnsi="Menlo" w:cs="Menlo"/>
           <w:color w:val="569CD6"/>
           <w:sz w:val="18"/>
           <w:szCs w:val="18"/>
-          <w:lang w:eastAsia="fr-FR" w:bidi="te-IN"/>
+          <w:lang w:val="en-US" w:eastAsia="fr-FR" w:bidi="te-IN"/>
         </w:rPr>
         <w:t>html</w:t>
       </w:r>
-      <w:proofErr w:type="gramEnd"/>
       <w:r>
         <w:rPr>
           <w:rFonts w:ascii="Menlo" w:eastAsia="Times New Roman" w:hAnsi="Menlo" w:cs="Menlo"/>
           <w:color w:val="808080"/>
           <w:sz w:val="18"/>
           <w:szCs w:val="18"/>
-          <w:lang w:eastAsia="fr-FR" w:bidi="te-IN"/>
+          <w:lang w:val="en-US" w:eastAsia="fr-FR" w:bidi="te-IN"/>
         </w:rPr>
         <w:t>&gt;</w:t>
       </w:r>
@@ -420,7 +418,7 @@
           <w:color w:val="D4D4D4"/>
           <w:sz w:val="18"/>
           <w:szCs w:val="18"/>
-          <w:lang w:eastAsia="fr-FR" w:bidi="te-IN"/>
+          <w:lang w:val="en-US" w:eastAsia="fr-FR" w:bidi="te-IN"/>
         </w:rPr>
       </w:pPr>
       <w:r>
@@ -429,7 +427,7 @@
           <w:color w:val="D4D4D4"/>
           <w:sz w:val="18"/>
           <w:szCs w:val="18"/>
-          <w:lang w:eastAsia="fr-FR" w:bidi="te-IN"/>
+          <w:lang w:val="en-US" w:eastAsia="fr-FR" w:bidi="te-IN"/>
         </w:rPr>
         <w:t xml:space="preserve">    </w:t>
       </w:r>
@@ -439,53 +437,47 @@
           <w:color w:val="808080"/>
           <w:sz w:val="18"/>
           <w:szCs w:val="18"/>
-          <w:lang w:eastAsia="fr-FR" w:bidi="te-IN"/>
+          <w:lang w:val="en-US" w:eastAsia="fr-FR" w:bidi="te-IN"/>
         </w:rPr>
         <w:t>&lt;</w:t>
       </w:r>
-      <w:proofErr w:type="spellStart"/>
-      <w:proofErr w:type="gramStart"/>
       <w:r>
         <w:rPr>
           <w:rFonts w:ascii="Menlo" w:eastAsia="Times New Roman" w:hAnsi="Menlo" w:cs="Menlo"/>
           <w:color w:val="569CD6"/>
           <w:sz w:val="18"/>
           <w:szCs w:val="18"/>
-          <w:lang w:eastAsia="fr-FR" w:bidi="te-IN"/>
+          <w:lang w:val="en-US" w:eastAsia="fr-FR" w:bidi="te-IN"/>
         </w:rPr>
         <w:t>head</w:t>
       </w:r>
-      <w:proofErr w:type="spellEnd"/>
-      <w:proofErr w:type="gramEnd"/>
       <w:r>
         <w:rPr>
           <w:rFonts w:ascii="Menlo" w:eastAsia="Times New Roman" w:hAnsi="Menlo" w:cs="Menlo"/>
           <w:color w:val="808080"/>
           <w:sz w:val="18"/>
           <w:szCs w:val="18"/>
-          <w:lang w:eastAsia="fr-FR" w:bidi="te-IN"/>
+          <w:lang w:val="en-US" w:eastAsia="fr-FR" w:bidi="te-IN"/>
         </w:rPr>
         <w:t>&gt;&lt;</w:t>
       </w:r>
-      <w:proofErr w:type="spellStart"/>
       <w:r>
         <w:rPr>
           <w:rFonts w:ascii="Menlo" w:eastAsia="Times New Roman" w:hAnsi="Menlo" w:cs="Menlo"/>
           <w:color w:val="569CD6"/>
           <w:sz w:val="18"/>
           <w:szCs w:val="18"/>
-          <w:lang w:eastAsia="fr-FR" w:bidi="te-IN"/>
+          <w:lang w:val="en-US" w:eastAsia="fr-FR" w:bidi="te-IN"/>
         </w:rPr>
         <w:t>title</w:t>
       </w:r>
-      <w:proofErr w:type="spellEnd"/>
       <w:r>
         <w:rPr>
           <w:rFonts w:ascii="Menlo" w:eastAsia="Times New Roman" w:hAnsi="Menlo" w:cs="Menlo"/>
           <w:color w:val="808080"/>
           <w:sz w:val="18"/>
           <w:szCs w:val="18"/>
-          <w:lang w:eastAsia="fr-FR" w:bidi="te-IN"/>
+          <w:lang w:val="en-US" w:eastAsia="fr-FR" w:bidi="te-IN"/>
         </w:rPr>
         <w:t>&gt;</w:t>
       </w:r>
@@ -495,7 +487,7 @@
           <w:color w:val="D4D4D4"/>
           <w:sz w:val="18"/>
           <w:szCs w:val="18"/>
-          <w:lang w:eastAsia="fr-FR" w:bidi="te-IN"/>
+          <w:lang w:val="en-US" w:eastAsia="fr-FR" w:bidi="te-IN"/>
         </w:rPr>
         <w:t>Age</w:t>
       </w:r>
@@ -505,29 +497,27 @@
           <w:color w:val="808080"/>
           <w:sz w:val="18"/>
           <w:szCs w:val="18"/>
-          <w:lang w:eastAsia="fr-FR" w:bidi="te-IN"/>
+          <w:lang w:val="en-US" w:eastAsia="fr-FR" w:bidi="te-IN"/>
         </w:rPr>
         <w:t>&lt;/</w:t>
       </w:r>
-      <w:proofErr w:type="spellStart"/>
       <w:r>
         <w:rPr>
           <w:rFonts w:ascii="Menlo" w:eastAsia="Times New Roman" w:hAnsi="Menlo" w:cs="Menlo"/>
           <w:color w:val="569CD6"/>
           <w:sz w:val="18"/>
           <w:szCs w:val="18"/>
-          <w:lang w:eastAsia="fr-FR" w:bidi="te-IN"/>
+          <w:lang w:val="en-US" w:eastAsia="fr-FR" w:bidi="te-IN"/>
         </w:rPr>
         <w:t>title</w:t>
       </w:r>
-      <w:proofErr w:type="spellEnd"/>
       <w:r>
         <w:rPr>
           <w:rFonts w:ascii="Menlo" w:eastAsia="Times New Roman" w:hAnsi="Menlo" w:cs="Menlo"/>
           <w:color w:val="808080"/>
           <w:sz w:val="18"/>
           <w:szCs w:val="18"/>
-          <w:lang w:eastAsia="fr-FR" w:bidi="te-IN"/>
+          <w:lang w:val="en-US" w:eastAsia="fr-FR" w:bidi="te-IN"/>
         </w:rPr>
         <w:t>&gt;</w:t>
       </w:r>
@@ -551,7 +541,7 @@
           <w:color w:val="D4D4D4"/>
           <w:sz w:val="18"/>
           <w:szCs w:val="18"/>
-          <w:lang w:eastAsia="fr-FR" w:bidi="te-IN"/>
+          <w:lang w:val="en-US" w:eastAsia="fr-FR" w:bidi="te-IN"/>
         </w:rPr>
         <w:t xml:space="preserve">    </w:t>
       </w:r>
@@ -637,29 +627,7 @@
           <w:szCs w:val="18"/>
           <w:lang w:eastAsia="fr-FR" w:bidi="te-IN"/>
         </w:rPr>
-        <w:t>/</w:t>
-      </w:r>
-      <w:proofErr w:type="spellStart"/>
-      <w:r>
-        <w:rPr>
-          <w:rFonts w:ascii="Menlo" w:eastAsia="Times New Roman" w:hAnsi="Menlo" w:cs="Menlo"/>
-          <w:color w:val="CE9178"/>
-          <w:sz w:val="18"/>
-          <w:szCs w:val="18"/>
-          <w:lang w:eastAsia="fr-FR" w:bidi="te-IN"/>
-        </w:rPr>
-        <w:t>javascript</w:t>
-      </w:r>
-      <w:proofErr w:type="spellEnd"/>
-      <w:r>
-        <w:rPr>
-          <w:rFonts w:ascii="Menlo" w:eastAsia="Times New Roman" w:hAnsi="Menlo" w:cs="Menlo"/>
-          <w:color w:val="CE9178"/>
-          <w:sz w:val="18"/>
-          <w:szCs w:val="18"/>
-          <w:lang w:eastAsia="fr-FR" w:bidi="te-IN"/>
-        </w:rPr>
-        <w:t>"</w:t>
+        <w:t>/javascript"</w:t>
       </w:r>
       <w:r>
         <w:rPr>
@@ -2209,7 +2177,7 @@
     </w:p>
     <w:tbl>
       <w:tblPr>
-        <w:tblStyle w:val="Grilledutableau"/>
+        <w:tblStyle w:val="TableGrid"/>
         <w:tblW w:w="0" w:type="auto"/>
         <w:jc w:val="center"/>
         <w:tblBorders>
@@ -3708,7 +3676,7 @@
     </w:p>
     <w:p>
       <w:pPr>
-        <w:pStyle w:val="Titre1"/>
+        <w:pStyle w:val="Heading1"/>
       </w:pPr>
       <w:r>
         <w:lastRenderedPageBreak/>
@@ -3717,7 +3685,7 @@
     </w:p>
     <w:p>
       <w:pPr>
-        <w:pStyle w:val="Titre2"/>
+        <w:pStyle w:val="Heading2"/>
         <w:rPr>
           <w:rStyle w:val="eop"/>
         </w:rPr>
@@ -3895,7 +3863,7 @@
     </w:p>
     <w:p>
       <w:pPr>
-        <w:pStyle w:val="Titre2"/>
+        <w:pStyle w:val="Heading2"/>
         <w:jc w:val="left"/>
         <w:rPr>
           <w:rFonts w:ascii="Calibri" w:hAnsi="Calibri" w:cs="Calibri"/>
@@ -4186,7 +4154,6 @@
         </w:rPr>
         <w:t xml:space="preserve">, c’est-à-dire l’adresse du fichier contenant le code JavaScript, avec l’attribut </w:t>
       </w:r>
-      <w:proofErr w:type="spellStart"/>
       <w:r>
         <w:rPr>
           <w:rFonts w:ascii="Monaco" w:hAnsi="Monaco" w:cs="Calibri"/>
@@ -4196,7 +4163,6 @@
         </w:rPr>
         <w:t>src</w:t>
       </w:r>
-      <w:proofErr w:type="spellEnd"/>
       <w:r>
         <w:rPr>
           <w:rFonts w:ascii="Calibri" w:hAnsi="Calibri" w:cs="Calibri"/>
@@ -4353,7 +4319,7 @@
     </w:p>
     <w:p>
       <w:pPr>
-        <w:pStyle w:val="Titre1"/>
+        <w:pStyle w:val="Heading1"/>
         <w:jc w:val="left"/>
         <w:rPr>
           <w:rFonts w:ascii="Calibri" w:hAnsi="Calibri" w:cs="Calibri"/>
@@ -4609,20 +4575,20 @@
     <w:p/>
     <w:tbl>
       <w:tblPr>
-        <w:tblStyle w:val="Grilledutableau"/>
-        <w:tblW w:w="0" w:type="auto"/>
+        <w:tblStyle w:val="TableGrid"/>
+        <w:tblW w:w="10742" w:type="dxa"/>
         <w:tblLook w:val="04A0" w:firstRow="1" w:lastRow="0" w:firstColumn="1" w:lastColumn="0" w:noHBand="0" w:noVBand="1"/>
       </w:tblPr>
       <w:tblGrid>
-        <w:gridCol w:w="10457"/>
+        <w:gridCol w:w="10742"/>
       </w:tblGrid>
       <w:tr>
         <w:trPr>
-          <w:trHeight w:val="9003"/>
+          <w:trHeight w:val="1603"/>
         </w:trPr>
         <w:tc>
           <w:tcPr>
-            <w:tcW w:w="10457" w:type="dxa"/>
+            <w:tcW w:w="10742" w:type="dxa"/>
           </w:tcPr>
           <w:p>
             <w:pPr>
@@ -4636,6 +4602,107 @@
                 <w:lang w:bidi="te-IN"/>
               </w:rPr>
             </w:pPr>
+            <w:r>
+              <w:rPr>
+                <w:rFonts w:ascii="Calibri" w:hAnsi="Calibri" w:cs="Calibri"/>
+                <w:color w:val="454545"/>
+                <w:spacing w:val="-1"/>
+                <w:sz w:val="22"/>
+                <w:lang w:bidi="te-IN"/>
+              </w:rPr>
+              <w:t>L’ordinateur va choisir un nombre</w:t>
+            </w:r>
+          </w:p>
+          <w:p>
+            <w:pPr>
+              <w:spacing w:line="240" w:lineRule="auto"/>
+              <w:jc w:val="left"/>
+              <w:rPr>
+                <w:rFonts w:ascii="Calibri" w:hAnsi="Calibri" w:cs="Calibri"/>
+                <w:color w:val="454545"/>
+                <w:spacing w:val="-1"/>
+                <w:sz w:val="22"/>
+                <w:lang w:bidi="te-IN"/>
+              </w:rPr>
+            </w:pPr>
+            <w:r>
+              <w:rPr>
+                <w:rFonts w:ascii="Calibri" w:hAnsi="Calibri" w:cs="Calibri"/>
+                <w:color w:val="454545"/>
+                <w:spacing w:val="-1"/>
+                <w:sz w:val="22"/>
+                <w:lang w:bidi="te-IN"/>
+              </w:rPr>
+              <w:t>L’utilisateur va rentrer un nombre</w:t>
+            </w:r>
+          </w:p>
+          <w:p>
+            <w:pPr>
+              <w:spacing w:line="240" w:lineRule="auto"/>
+              <w:jc w:val="left"/>
+              <w:rPr>
+                <w:rFonts w:ascii="Calibri" w:hAnsi="Calibri" w:cs="Calibri"/>
+                <w:color w:val="454545"/>
+                <w:spacing w:val="-1"/>
+                <w:sz w:val="22"/>
+                <w:lang w:bidi="te-IN"/>
+              </w:rPr>
+            </w:pPr>
+            <w:r>
+              <w:rPr>
+                <w:rFonts w:ascii="Calibri" w:hAnsi="Calibri" w:cs="Calibri"/>
+                <w:color w:val="454545"/>
+                <w:spacing w:val="-1"/>
+                <w:sz w:val="22"/>
+                <w:lang w:bidi="te-IN"/>
+              </w:rPr>
+              <w:t>L’ordinateur va comparer le nombre entré par l’utilisateur au siens </w:t>
+            </w:r>
+          </w:p>
+          <w:p>
+            <w:pPr>
+              <w:spacing w:line="240" w:lineRule="auto"/>
+              <w:jc w:val="left"/>
+              <w:rPr>
+                <w:rFonts w:ascii="Calibri" w:hAnsi="Calibri" w:cs="Calibri"/>
+                <w:color w:val="454545"/>
+                <w:spacing w:val="-1"/>
+                <w:sz w:val="22"/>
+                <w:lang w:bidi="te-IN"/>
+              </w:rPr>
+            </w:pPr>
+            <w:r>
+              <w:rPr>
+                <w:rFonts w:ascii="Calibri" w:hAnsi="Calibri" w:cs="Calibri"/>
+                <w:color w:val="454545"/>
+                <w:spacing w:val="-1"/>
+                <w:sz w:val="22"/>
+                <w:lang w:bidi="te-IN"/>
+              </w:rPr>
+              <w:t xml:space="preserve">Si le son nombre est plus grand alors il indiquera que c’est plus </w:t>
+            </w:r>
+            <w:proofErr w:type="gramStart"/>
+            <w:r>
+              <w:rPr>
+                <w:rFonts w:ascii="Calibri" w:hAnsi="Calibri" w:cs="Calibri"/>
+                <w:color w:val="454545"/>
+                <w:spacing w:val="-1"/>
+                <w:sz w:val="22"/>
+                <w:lang w:bidi="te-IN"/>
+              </w:rPr>
+              <w:t>grand ,si</w:t>
+            </w:r>
+            <w:proofErr w:type="gramEnd"/>
+            <w:r>
+              <w:rPr>
+                <w:rFonts w:ascii="Calibri" w:hAnsi="Calibri" w:cs="Calibri"/>
+                <w:color w:val="454545"/>
+                <w:spacing w:val="-1"/>
+                <w:sz w:val="22"/>
+                <w:lang w:bidi="te-IN"/>
+              </w:rPr>
+              <w:t xml:space="preserve"> c’est plus petit alors il indiquera que c’est plus petit sinon il indiquera que l’utilisateur à gagner</w:t>
+            </w:r>
           </w:p>
         </w:tc>
       </w:tr>
@@ -4676,6 +4743,19 @@
       <w:pPr>
         <w:rPr>
           <w:rFonts w:ascii="Calibri" w:hAnsi="Calibri" w:cs="Calibri"/>
+          <w:b/>
+          <w:bCs/>
+          <w:color w:val="454545"/>
+          <w:spacing w:val="-1"/>
+          <w:sz w:val="22"/>
+          <w:shd w:val="clear" w:color="auto" w:fill="FFFFFF"/>
+        </w:rPr>
+      </w:pPr>
+    </w:p>
+    <w:p>
+      <w:pPr>
+        <w:rPr>
+          <w:rFonts w:ascii="Calibri" w:hAnsi="Calibri" w:cs="Calibri"/>
           <w:i/>
           <w:iCs/>
           <w:color w:val="454545"/>
@@ -4684,11 +4764,7 @@
           <w:bdr w:val="none" w:sz="0" w:space="0" w:color="auto" w:frame="1"/>
         </w:rPr>
       </w:pPr>
-    </w:p>
-    <w:p>
-      <w:pPr>
-        <w:spacing w:line="240" w:lineRule="auto"/>
-        <w:jc w:val="left"/>
+      <w:r>
         <w:rPr>
           <w:rFonts w:ascii="Calibri" w:hAnsi="Calibri" w:cs="Calibri"/>
           <w:b/>
@@ -4698,18 +4774,7 @@
           <w:sz w:val="22"/>
           <w:shd w:val="clear" w:color="auto" w:fill="FFFFFF"/>
         </w:rPr>
-      </w:pPr>
-      <w:r>
-        <w:rPr>
-          <w:rFonts w:ascii="Calibri" w:hAnsi="Calibri" w:cs="Calibri"/>
-          <w:b/>
-          <w:bCs/>
-          <w:color w:val="454545"/>
-          <w:spacing w:val="-1"/>
-          <w:sz w:val="22"/>
-          <w:shd w:val="clear" w:color="auto" w:fill="FFFFFF"/>
-        </w:rPr>
-        <w:br w:type="page"/>
+        <w:t>À faire vous-même n°3 :</w:t>
       </w:r>
     </w:p>
     <w:p>
@@ -4727,21 +4792,6 @@
       <w:r>
         <w:rPr>
           <w:rFonts w:ascii="Calibri" w:hAnsi="Calibri" w:cs="Calibri"/>
-          <w:b/>
-          <w:bCs/>
-          <w:color w:val="454545"/>
-          <w:spacing w:val="-1"/>
-          <w:sz w:val="22"/>
-          <w:shd w:val="clear" w:color="auto" w:fill="FFFFFF"/>
-        </w:rPr>
-        <w:lastRenderedPageBreak/>
-        <w:t>À faire vous-même n°3 :</w:t>
-      </w:r>
-    </w:p>
-    <w:p>
-      <w:pPr>
-        <w:rPr>
-          <w:rFonts w:ascii="Calibri" w:hAnsi="Calibri" w:cs="Calibri"/>
           <w:i/>
           <w:iCs/>
           <w:color w:val="454545"/>
@@ -4749,23 +4799,12 @@
           <w:sz w:val="22"/>
           <w:bdr w:val="none" w:sz="0" w:space="0" w:color="auto" w:frame="1"/>
         </w:rPr>
-      </w:pPr>
-      <w:r>
-        <w:rPr>
-          <w:rFonts w:ascii="Calibri" w:hAnsi="Calibri" w:cs="Calibri"/>
-          <w:i/>
-          <w:iCs/>
-          <w:color w:val="454545"/>
-          <w:spacing w:val="-1"/>
-          <w:sz w:val="22"/>
-          <w:bdr w:val="none" w:sz="0" w:space="0" w:color="auto" w:frame="1"/>
-        </w:rPr>
         <w:t xml:space="preserve">Nous allons avoir besoin de trois fichiers : </w:t>
       </w:r>
     </w:p>
     <w:p>
       <w:pPr>
-        <w:pStyle w:val="Paragraphedeliste"/>
+        <w:pStyle w:val="ListParagraph"/>
         <w:numPr>
           <w:ilvl w:val="0"/>
           <w:numId w:val="25"/>
@@ -4794,7 +4833,7 @@
     </w:p>
     <w:p>
       <w:pPr>
-        <w:pStyle w:val="Paragraphedeliste"/>
+        <w:pStyle w:val="ListParagraph"/>
         <w:numPr>
           <w:ilvl w:val="0"/>
           <w:numId w:val="25"/>
@@ -4911,7 +4950,7 @@
     </w:p>
     <w:p>
       <w:pPr>
-        <w:pStyle w:val="Paragraphedeliste"/>
+        <w:pStyle w:val="ListParagraph"/>
         <w:numPr>
           <w:ilvl w:val="0"/>
           <w:numId w:val="25"/>
@@ -5100,6 +5139,94 @@
     </w:p>
     <w:p>
       <w:pPr>
+        <w:rPr>
+          <w:rFonts w:ascii="Calibri" w:hAnsi="Calibri" w:cs="Calibri"/>
+          <w:color w:val="454545"/>
+          <w:spacing w:val="-1"/>
+          <w:sz w:val="22"/>
+          <w:shd w:val="clear" w:color="auto" w:fill="FFFFFF"/>
+        </w:rPr>
+      </w:pPr>
+    </w:p>
+    <w:p>
+      <w:pPr>
+        <w:rPr>
+          <w:rFonts w:ascii="Calibri" w:hAnsi="Calibri" w:cs="Calibri"/>
+          <w:color w:val="454545"/>
+          <w:spacing w:val="-1"/>
+          <w:sz w:val="22"/>
+          <w:shd w:val="clear" w:color="auto" w:fill="FFFFFF"/>
+        </w:rPr>
+      </w:pPr>
+    </w:p>
+    <w:p>
+      <w:pPr>
+        <w:rPr>
+          <w:rFonts w:ascii="Calibri" w:hAnsi="Calibri" w:cs="Calibri"/>
+          <w:color w:val="454545"/>
+          <w:spacing w:val="-1"/>
+          <w:sz w:val="22"/>
+          <w:shd w:val="clear" w:color="auto" w:fill="FFFFFF"/>
+        </w:rPr>
+      </w:pPr>
+    </w:p>
+    <w:p>
+      <w:pPr>
+        <w:rPr>
+          <w:rFonts w:ascii="Calibri" w:hAnsi="Calibri" w:cs="Calibri"/>
+          <w:color w:val="454545"/>
+          <w:spacing w:val="-1"/>
+          <w:sz w:val="22"/>
+          <w:shd w:val="clear" w:color="auto" w:fill="FFFFFF"/>
+        </w:rPr>
+      </w:pPr>
+    </w:p>
+    <w:p>
+      <w:pPr>
+        <w:rPr>
+          <w:rFonts w:ascii="Calibri" w:hAnsi="Calibri" w:cs="Calibri"/>
+          <w:color w:val="454545"/>
+          <w:spacing w:val="-1"/>
+          <w:sz w:val="22"/>
+          <w:shd w:val="clear" w:color="auto" w:fill="FFFFFF"/>
+        </w:rPr>
+      </w:pPr>
+    </w:p>
+    <w:p>
+      <w:pPr>
+        <w:rPr>
+          <w:rFonts w:ascii="Calibri" w:hAnsi="Calibri" w:cs="Calibri"/>
+          <w:color w:val="454545"/>
+          <w:spacing w:val="-1"/>
+          <w:sz w:val="22"/>
+          <w:shd w:val="clear" w:color="auto" w:fill="FFFFFF"/>
+        </w:rPr>
+      </w:pPr>
+    </w:p>
+    <w:p>
+      <w:pPr>
+        <w:rPr>
+          <w:rFonts w:ascii="Calibri" w:hAnsi="Calibri" w:cs="Calibri"/>
+          <w:color w:val="454545"/>
+          <w:spacing w:val="-1"/>
+          <w:sz w:val="22"/>
+          <w:shd w:val="clear" w:color="auto" w:fill="FFFFFF"/>
+        </w:rPr>
+      </w:pPr>
+    </w:p>
+    <w:p>
+      <w:pPr>
+        <w:rPr>
+          <w:rFonts w:ascii="Calibri" w:hAnsi="Calibri" w:cs="Calibri"/>
+          <w:color w:val="454545"/>
+          <w:spacing w:val="-1"/>
+          <w:sz w:val="22"/>
+          <w:shd w:val="clear" w:color="auto" w:fill="FFFFFF"/>
+        </w:rPr>
+      </w:pPr>
+    </w:p>
+    <w:p>
+      <w:pPr>
         <w:shd w:val="clear" w:color="auto" w:fill="1E1E1E"/>
         <w:spacing w:line="270" w:lineRule="atLeast"/>
         <w:rPr>
@@ -5118,6 +5245,7 @@
           <w:szCs w:val="18"/>
           <w:lang w:val="en-US"/>
         </w:rPr>
+        <w:lastRenderedPageBreak/>
         <w:t>&lt;!</w:t>
       </w:r>
       <w:r>
@@ -7288,7 +7416,6 @@
           <w:sz w:val="22"/>
           <w:shd w:val="clear" w:color="auto" w:fill="FFFFFF"/>
         </w:rPr>
-        <w:lastRenderedPageBreak/>
         <w:t xml:space="preserve">Pour l'instant, on ne voit qu'un titre, un paragraphe d'instructions, un formulaire pour entrer une estimation, mais le formulaire est pour l'instant inactif et trois paragraphes vides. C’est dans ces paragraphes que l’on fera apparaître des informations sur le jeu avec le JavaScript. </w:t>
       </w:r>
     </w:p>
@@ -7673,9 +7800,41 @@
           <w:sz w:val="18"/>
           <w:szCs w:val="18"/>
         </w:rPr>
-        <w:t>/</w:t>
-      </w:r>
-      <w:proofErr w:type="spellStart"/>
+        <w:t>/javascript"</w:t>
+      </w:r>
+      <w:r>
+        <w:rPr>
+          <w:rFonts w:ascii="Monaco" w:hAnsi="Monaco" w:cs="Menlo"/>
+          <w:i/>
+          <w:iCs/>
+          <w:color w:val="D4D4D4"/>
+          <w:sz w:val="18"/>
+          <w:szCs w:val="18"/>
+        </w:rPr>
+        <w:t xml:space="preserve"> </w:t>
+      </w:r>
+      <w:r>
+        <w:rPr>
+          <w:rFonts w:ascii="Monaco" w:hAnsi="Monaco" w:cs="Menlo"/>
+          <w:i/>
+          <w:iCs/>
+          <w:color w:val="9CDCFE"/>
+          <w:sz w:val="18"/>
+          <w:szCs w:val="18"/>
+        </w:rPr>
+        <w:t>src</w:t>
+      </w:r>
+      <w:r>
+        <w:rPr>
+          <w:rFonts w:ascii="Monaco" w:hAnsi="Monaco" w:cs="Menlo"/>
+          <w:i/>
+          <w:iCs/>
+          <w:color w:val="D4D4D4"/>
+          <w:sz w:val="18"/>
+          <w:szCs w:val="18"/>
+        </w:rPr>
+        <w:t>=</w:t>
+      </w:r>
       <w:r>
         <w:rPr>
           <w:rFonts w:ascii="Monaco" w:hAnsi="Monaco" w:cs="Menlo"/>
@@ -7685,9 +7844,9 @@
           <w:sz w:val="18"/>
           <w:szCs w:val="18"/>
         </w:rPr>
-        <w:t>javascript</w:t>
-      </w:r>
-      <w:proofErr w:type="spellEnd"/>
+        <w:t>"</w:t>
+      </w:r>
+      <w:proofErr w:type="spellStart"/>
       <w:r>
         <w:rPr>
           <w:rFonts w:ascii="Monaco" w:hAnsi="Monaco" w:cs="Menlo"/>
@@ -7697,7 +7856,30 @@
           <w:sz w:val="18"/>
           <w:szCs w:val="18"/>
         </w:rPr>
-        <w:t>"</w:t>
+        <w:t>js</w:t>
+      </w:r>
+      <w:proofErr w:type="spellEnd"/>
+      <w:r>
+        <w:rPr>
+          <w:rFonts w:ascii="Monaco" w:hAnsi="Monaco" w:cs="Menlo"/>
+          <w:i/>
+          <w:iCs/>
+          <w:color w:val="CE9178"/>
+          <w:sz w:val="18"/>
+          <w:szCs w:val="18"/>
+        </w:rPr>
+        <w:t>/script</w:t>
+      </w:r>
+      <w:r>
+        <w:rPr>
+          <w:rFonts w:ascii="Monaco" w:hAnsi="Monaco" w:cs="Menlo"/>
+          <w:i/>
+          <w:iCs/>
+          <w:color w:val="CE9178"/>
+          <w:sz w:val="18"/>
+          <w:szCs w:val="18"/>
+        </w:rPr>
+        <w:t>.js"</w:t>
       </w:r>
       <w:r>
         <w:rPr>
@@ -7720,87 +7902,6 @@
           <w:sz w:val="18"/>
           <w:szCs w:val="18"/>
         </w:rPr>
-        <w:t>src</w:t>
-      </w:r>
-      <w:proofErr w:type="spellEnd"/>
-      <w:r>
-        <w:rPr>
-          <w:rFonts w:ascii="Monaco" w:hAnsi="Monaco" w:cs="Menlo"/>
-          <w:i/>
-          <w:iCs/>
-          <w:color w:val="D4D4D4"/>
-          <w:sz w:val="18"/>
-          <w:szCs w:val="18"/>
-        </w:rPr>
-        <w:t>=</w:t>
-      </w:r>
-      <w:r>
-        <w:rPr>
-          <w:rFonts w:ascii="Monaco" w:hAnsi="Monaco" w:cs="Menlo"/>
-          <w:i/>
-          <w:iCs/>
-          <w:color w:val="CE9178"/>
-          <w:sz w:val="18"/>
-          <w:szCs w:val="18"/>
-        </w:rPr>
-        <w:t>"</w:t>
-      </w:r>
-      <w:proofErr w:type="spellStart"/>
-      <w:r>
-        <w:rPr>
-          <w:rFonts w:ascii="Monaco" w:hAnsi="Monaco" w:cs="Menlo"/>
-          <w:i/>
-          <w:iCs/>
-          <w:color w:val="CE9178"/>
-          <w:sz w:val="18"/>
-          <w:szCs w:val="18"/>
-        </w:rPr>
-        <w:t>js</w:t>
-      </w:r>
-      <w:proofErr w:type="spellEnd"/>
-      <w:r>
-        <w:rPr>
-          <w:rFonts w:ascii="Monaco" w:hAnsi="Monaco" w:cs="Menlo"/>
-          <w:i/>
-          <w:iCs/>
-          <w:color w:val="CE9178"/>
-          <w:sz w:val="18"/>
-          <w:szCs w:val="18"/>
-        </w:rPr>
-        <w:t>/script</w:t>
-      </w:r>
-      <w:r>
-        <w:rPr>
-          <w:rFonts w:ascii="Monaco" w:hAnsi="Monaco" w:cs="Menlo"/>
-          <w:i/>
-          <w:iCs/>
-          <w:color w:val="CE9178"/>
-          <w:sz w:val="18"/>
-          <w:szCs w:val="18"/>
-        </w:rPr>
-        <w:t>.js"</w:t>
-      </w:r>
-      <w:r>
-        <w:rPr>
-          <w:rFonts w:ascii="Monaco" w:hAnsi="Monaco" w:cs="Menlo"/>
-          <w:i/>
-          <w:iCs/>
-          <w:color w:val="D4D4D4"/>
-          <w:sz w:val="18"/>
-          <w:szCs w:val="18"/>
-        </w:rPr>
-        <w:t xml:space="preserve"> </w:t>
-      </w:r>
-      <w:proofErr w:type="spellStart"/>
-      <w:r>
-        <w:rPr>
-          <w:rFonts w:ascii="Monaco" w:hAnsi="Monaco" w:cs="Menlo"/>
-          <w:i/>
-          <w:iCs/>
-          <w:color w:val="9CDCFE"/>
-          <w:sz w:val="18"/>
-          <w:szCs w:val="18"/>
-        </w:rPr>
         <w:t>async</w:t>
       </w:r>
       <w:proofErr w:type="spellEnd"/>
@@ -7909,6 +8010,67 @@
       <w:pPr>
         <w:rPr>
           <w:rFonts w:ascii="Calibri" w:hAnsi="Calibri" w:cs="Calibri"/>
+          <w:b/>
+          <w:bCs/>
+          <w:color w:val="454545"/>
+          <w:spacing w:val="-1"/>
+          <w:sz w:val="22"/>
+          <w:shd w:val="clear" w:color="auto" w:fill="FFFFFF"/>
+        </w:rPr>
+      </w:pPr>
+      <w:r>
+        <w:rPr>
+          <w:rFonts w:ascii="Calibri" w:hAnsi="Calibri" w:cs="Calibri"/>
+          <w:b/>
+          <w:bCs/>
+          <w:color w:val="454545"/>
+          <w:spacing w:val="-1"/>
+          <w:sz w:val="22"/>
+          <w:shd w:val="clear" w:color="auto" w:fill="FFFFFF"/>
+        </w:rPr>
+        <w:t>Ajouter des variables pour stocker des données</w:t>
+      </w:r>
+    </w:p>
+    <w:p>
+      <w:pPr>
+        <w:rPr>
+          <w:rFonts w:ascii="Calibri" w:hAnsi="Calibri" w:cs="Calibri"/>
+          <w:b/>
+          <w:bCs/>
+          <w:color w:val="454545"/>
+          <w:spacing w:val="-1"/>
+          <w:sz w:val="22"/>
+          <w:shd w:val="clear" w:color="auto" w:fill="FFFFFF"/>
+        </w:rPr>
+      </w:pPr>
+    </w:p>
+    <w:p>
+      <w:pPr>
+        <w:rPr>
+          <w:rFonts w:ascii="Calibri" w:hAnsi="Calibri" w:cs="Calibri"/>
+          <w:color w:val="454545"/>
+          <w:spacing w:val="-1"/>
+          <w:sz w:val="22"/>
+          <w:shd w:val="clear" w:color="auto" w:fill="FFFFFF"/>
+        </w:rPr>
+      </w:pPr>
+      <w:r>
+        <w:rPr>
+          <w:rFonts w:ascii="Calibri" w:hAnsi="Calibri" w:cs="Calibri"/>
+          <w:b/>
+          <w:bCs/>
+          <w:color w:val="454545"/>
+          <w:spacing w:val="-1"/>
+          <w:sz w:val="22"/>
+          <w:shd w:val="clear" w:color="auto" w:fill="FFFFFF"/>
+        </w:rPr>
+        <w:t>À faire vous-même n°6 :</w:t>
+      </w:r>
+    </w:p>
+    <w:p>
+      <w:pPr>
+        <w:rPr>
+          <w:rFonts w:ascii="Calibri" w:hAnsi="Calibri" w:cs="Calibri"/>
           <w:i/>
           <w:iCs/>
           <w:color w:val="454545"/>
@@ -7917,80 +8079,6 @@
           <w:shd w:val="clear" w:color="auto" w:fill="FFFFFF"/>
         </w:rPr>
       </w:pPr>
-    </w:p>
-    <w:p>
-      <w:pPr>
-        <w:rPr>
-          <w:rFonts w:ascii="Calibri" w:hAnsi="Calibri" w:cs="Calibri"/>
-          <w:b/>
-          <w:bCs/>
-          <w:color w:val="454545"/>
-          <w:spacing w:val="-1"/>
-          <w:sz w:val="22"/>
-          <w:shd w:val="clear" w:color="auto" w:fill="FFFFFF"/>
-        </w:rPr>
-      </w:pPr>
-      <w:r>
-        <w:rPr>
-          <w:rFonts w:ascii="Calibri" w:hAnsi="Calibri" w:cs="Calibri"/>
-          <w:b/>
-          <w:bCs/>
-          <w:color w:val="454545"/>
-          <w:spacing w:val="-1"/>
-          <w:sz w:val="22"/>
-          <w:shd w:val="clear" w:color="auto" w:fill="FFFFFF"/>
-        </w:rPr>
-        <w:t>Ajouter des variables pour stocker des données</w:t>
-      </w:r>
-    </w:p>
-    <w:p>
-      <w:pPr>
-        <w:rPr>
-          <w:rFonts w:ascii="Calibri" w:hAnsi="Calibri" w:cs="Calibri"/>
-          <w:b/>
-          <w:bCs/>
-          <w:color w:val="454545"/>
-          <w:spacing w:val="-1"/>
-          <w:sz w:val="22"/>
-          <w:shd w:val="clear" w:color="auto" w:fill="FFFFFF"/>
-        </w:rPr>
-      </w:pPr>
-    </w:p>
-    <w:p>
-      <w:pPr>
-        <w:rPr>
-          <w:rFonts w:ascii="Calibri" w:hAnsi="Calibri" w:cs="Calibri"/>
-          <w:color w:val="454545"/>
-          <w:spacing w:val="-1"/>
-          <w:sz w:val="22"/>
-          <w:shd w:val="clear" w:color="auto" w:fill="FFFFFF"/>
-        </w:rPr>
-      </w:pPr>
-      <w:r>
-        <w:rPr>
-          <w:rFonts w:ascii="Calibri" w:hAnsi="Calibri" w:cs="Calibri"/>
-          <w:b/>
-          <w:bCs/>
-          <w:color w:val="454545"/>
-          <w:spacing w:val="-1"/>
-          <w:sz w:val="22"/>
-          <w:shd w:val="clear" w:color="auto" w:fill="FFFFFF"/>
-        </w:rPr>
-        <w:t>À faire vous-même n°6 :</w:t>
-      </w:r>
-    </w:p>
-    <w:p>
-      <w:pPr>
-        <w:rPr>
-          <w:rFonts w:ascii="Calibri" w:hAnsi="Calibri" w:cs="Calibri"/>
-          <w:i/>
-          <w:iCs/>
-          <w:color w:val="454545"/>
-          <w:spacing w:val="-1"/>
-          <w:sz w:val="22"/>
-          <w:shd w:val="clear" w:color="auto" w:fill="FFFFFF"/>
-        </w:rPr>
-      </w:pPr>
       <w:r>
         <w:rPr>
           <w:rFonts w:ascii="Calibri" w:hAnsi="Calibri" w:cs="Calibri"/>
@@ -8214,6 +8302,7 @@
           <w:szCs w:val="18"/>
           <w:lang w:val="en-US"/>
         </w:rPr>
+        <w:lastRenderedPageBreak/>
         <w:t>let</w:t>
       </w:r>
       <w:r>
@@ -9176,7 +9265,7 @@
     </w:p>
     <w:p>
       <w:pPr>
-        <w:pStyle w:val="Paragraphedeliste"/>
+        <w:pStyle w:val="ListParagraph"/>
         <w:numPr>
           <w:ilvl w:val="0"/>
           <w:numId w:val="24"/>
@@ -9273,7 +9362,7 @@
         </w:rPr>
         <w:t> de l'interface </w:t>
       </w:r>
-      <w:hyperlink r:id="rId9" w:tooltip="L'interface Document représente n'importe quelle page Web chargée dans le navigateur et sert de point d'entrée dans le contenu de la page Web, qui est l'arborescence DOM. L'arborescence DOM inclut des éléments tels que &lt;body&gt; (corps) et &lt;table&gt; (tableau), parmi beaucoup d'autres. Il fournit des fonctionnalités globales au document, comme le moyen d'obtenir l'URL de la page et de créer de nouveaux éléments dans le document." w:history="1">
+      <w:hyperlink r:id="rId9" w:tooltip="L'interface Document représente n'importe quelle page Web chargée dans le navigateur et sert de point d'entrée dans le contenu de la page Web, qui est l'arborescence DOM. L'arborescence DOM inclut des éléments tels que &lt;body&gt; (corps) et &lt;table&gt; (tableau), parm" w:history="1">
         <w:r>
           <w:rPr>
             <w:rFonts w:ascii="Consolas" w:hAnsi="Consolas" w:cs="Consolas"/>
@@ -9358,7 +9447,7 @@
     </w:p>
     <w:p>
       <w:pPr>
-        <w:pStyle w:val="Paragraphedeliste"/>
+        <w:pStyle w:val="ListParagraph"/>
         <w:spacing w:after="90"/>
         <w:rPr>
           <w:rFonts w:ascii="Calibri" w:hAnsi="Calibri" w:cs="Calibri"/>
@@ -9370,7 +9459,7 @@
     </w:p>
     <w:p>
       <w:pPr>
-        <w:pStyle w:val="Paragraphedeliste"/>
+        <w:pStyle w:val="ListParagraph"/>
         <w:spacing w:after="90"/>
         <w:ind w:left="0"/>
         <w:rPr>
@@ -9744,7 +9833,7 @@
     </w:p>
     <w:p>
       <w:pPr>
-        <w:pStyle w:val="Paragraphedeliste"/>
+        <w:pStyle w:val="ListParagraph"/>
         <w:spacing w:after="90" w:line="288" w:lineRule="auto"/>
         <w:ind w:left="786"/>
         <w:jc w:val="left"/>
@@ -9758,7 +9847,7 @@
     </w:p>
     <w:p>
       <w:pPr>
-        <w:pStyle w:val="Paragraphedeliste"/>
+        <w:pStyle w:val="ListParagraph"/>
         <w:numPr>
           <w:ilvl w:val="0"/>
           <w:numId w:val="26"/>
@@ -10355,7 +10444,7 @@
       <w:pPr>
         <w:spacing w:after="90"/>
         <w:rPr>
-          <w:rStyle w:val="lev"/>
+          <w:rStyle w:val="Strong"/>
           <w:rFonts w:ascii="Calibri" w:hAnsi="Calibri" w:cs="Calibri"/>
           <w:i/>
           <w:iCs/>
@@ -10417,7 +10506,7 @@
     </w:p>
     <w:p>
       <w:pPr>
-        <w:pStyle w:val="Sansinterligne"/>
+        <w:pStyle w:val="NoSpacing"/>
         <w:spacing w:line="360" w:lineRule="auto"/>
         <w:ind w:left="370"/>
         <w:jc w:val="left"/>
@@ -10727,7 +10816,6 @@
           <w:color w:val="D4D4D4"/>
           <w:sz w:val="18"/>
           <w:szCs w:val="18"/>
-          <w:lang w:val="en-US"/>
         </w:rPr>
       </w:pPr>
       <w:r>
@@ -10748,7 +10836,6 @@
           <w:color w:val="9CDCFE"/>
           <w:sz w:val="18"/>
           <w:szCs w:val="18"/>
-          <w:lang w:val="en-US"/>
         </w:rPr>
         <w:t>guesses</w:t>
       </w:r>
@@ -10758,7 +10845,6 @@
           <w:color w:val="D4D4D4"/>
           <w:sz w:val="18"/>
           <w:szCs w:val="18"/>
-          <w:lang w:val="en-US"/>
         </w:rPr>
         <w:t>.</w:t>
       </w:r>
@@ -10768,7 +10854,6 @@
           <w:color w:val="9CDCFE"/>
           <w:sz w:val="18"/>
           <w:szCs w:val="18"/>
-          <w:lang w:val="en-US"/>
         </w:rPr>
         <w:t>textContent</w:t>
       </w:r>
@@ -10780,7 +10865,6 @@
           <w:color w:val="D4D4D4"/>
           <w:sz w:val="18"/>
           <w:szCs w:val="18"/>
-          <w:lang w:val="en-US"/>
         </w:rPr>
         <w:t xml:space="preserve"> = </w:t>
       </w:r>
@@ -10790,39 +10874,15 @@
           <w:color w:val="CE9178"/>
           <w:sz w:val="18"/>
           <w:szCs w:val="18"/>
-          <w:lang w:val="en-US"/>
-        </w:rPr>
-        <w:t xml:space="preserve">'Propositions </w:t>
-      </w:r>
-      <w:proofErr w:type="spellStart"/>
-      <w:r>
-        <w:rPr>
-          <w:rFonts w:ascii="Menlo" w:hAnsi="Menlo" w:cs="Menlo"/>
-          <w:color w:val="CE9178"/>
-          <w:sz w:val="18"/>
-          <w:szCs w:val="18"/>
-          <w:lang w:val="en-US"/>
-        </w:rPr>
-        <w:t>précédentes</w:t>
-      </w:r>
-      <w:proofErr w:type="spellEnd"/>
-      <w:r>
-        <w:rPr>
-          <w:rFonts w:ascii="Menlo" w:hAnsi="Menlo" w:cs="Menlo"/>
-          <w:color w:val="CE9178"/>
-          <w:sz w:val="18"/>
-          <w:szCs w:val="18"/>
-          <w:lang w:val="en-US"/>
-        </w:rPr>
-        <w:t> : '</w:t>
-      </w:r>
-      <w:r>
-        <w:rPr>
-          <w:rFonts w:ascii="Menlo" w:hAnsi="Menlo" w:cs="Menlo"/>
-          <w:color w:val="D4D4D4"/>
-          <w:sz w:val="18"/>
-          <w:szCs w:val="18"/>
-          <w:lang w:val="en-US"/>
+        </w:rPr>
+        <w:t>'Propositions précédentes : '</w:t>
+      </w:r>
+      <w:r>
+        <w:rPr>
+          <w:rFonts w:ascii="Menlo" w:hAnsi="Menlo" w:cs="Menlo"/>
+          <w:color w:val="D4D4D4"/>
+          <w:sz w:val="18"/>
+          <w:szCs w:val="18"/>
         </w:rPr>
         <w:t>;</w:t>
       </w:r>
@@ -10845,9 +10905,18 @@
           <w:color w:val="D4D4D4"/>
           <w:sz w:val="18"/>
           <w:szCs w:val="18"/>
-          <w:lang w:val="en-US"/>
-        </w:rPr>
-        <w:t xml:space="preserve">    }</w:t>
+        </w:rPr>
+        <w:t xml:space="preserve">    </w:t>
+      </w:r>
+      <w:r>
+        <w:rPr>
+          <w:rFonts w:ascii="Menlo" w:hAnsi="Menlo" w:cs="Menlo"/>
+          <w:color w:val="D4D4D4"/>
+          <w:sz w:val="18"/>
+          <w:szCs w:val="18"/>
+          <w:lang w:val="en-US"/>
+        </w:rPr>
+        <w:t>}</w:t>
       </w:r>
     </w:p>
     <w:p>
@@ -12627,7 +12696,7 @@
     </w:p>
     <w:p>
       <w:pPr>
-        <w:pStyle w:val="Sansinterligne"/>
+        <w:pStyle w:val="NoSpacing"/>
         <w:ind w:left="370"/>
         <w:rPr>
           <w:rFonts w:ascii="Calibri" w:hAnsi="Calibri" w:cs="Calibri"/>
@@ -12646,17 +12715,17 @@
     </w:p>
     <w:p>
       <w:pPr>
-        <w:pStyle w:val="Sansinterligne"/>
-        <w:rPr>
-          <w:rFonts w:ascii="Calibri" w:hAnsi="Calibri" w:cs="Calibri"/>
-          <w:color w:val="454545"/>
-          <w:sz w:val="22"/>
-        </w:rPr>
-      </w:pPr>
-    </w:p>
-    <w:p>
-      <w:pPr>
-        <w:pStyle w:val="Paragraphedeliste"/>
+        <w:pStyle w:val="NoSpacing"/>
+        <w:rPr>
+          <w:rFonts w:ascii="Calibri" w:hAnsi="Calibri" w:cs="Calibri"/>
+          <w:color w:val="454545"/>
+          <w:sz w:val="22"/>
+        </w:rPr>
+      </w:pPr>
+    </w:p>
+    <w:p>
+      <w:pPr>
+        <w:pStyle w:val="ListParagraph"/>
         <w:numPr>
           <w:ilvl w:val="0"/>
           <w:numId w:val="26"/>
@@ -12692,7 +12761,7 @@
       <w:proofErr w:type="spellStart"/>
       <w:r>
         <w:rPr>
-          <w:rStyle w:val="CodeHTML"/>
+          <w:rStyle w:val="HTMLCode"/>
           <w:rFonts w:ascii="Monaco" w:eastAsia="OpenSymbol" w:hAnsi="Monaco" w:cs="Calibri"/>
           <w:color w:val="1F4E79"/>
           <w:spacing w:val="-1"/>
@@ -12724,7 +12793,7 @@
       <w:proofErr w:type="gramStart"/>
       <w:r>
         <w:rPr>
-          <w:rStyle w:val="CodeHTML"/>
+          <w:rStyle w:val="HTMLCode"/>
           <w:rFonts w:ascii="Monaco" w:eastAsia="OpenSymbol" w:hAnsi="Monaco" w:cs="Calibri"/>
           <w:color w:val="1F4E79"/>
           <w:spacing w:val="-1"/>
@@ -12735,7 +12804,7 @@
       <w:proofErr w:type="spellEnd"/>
       <w:r>
         <w:rPr>
-          <w:rStyle w:val="CodeHTML"/>
+          <w:rStyle w:val="HTMLCode"/>
           <w:rFonts w:ascii="Monaco" w:eastAsia="OpenSymbol" w:hAnsi="Monaco" w:cs="Calibri"/>
           <w:color w:val="1F4E79"/>
           <w:spacing w:val="-1"/>
@@ -12746,7 +12815,7 @@
       <w:proofErr w:type="gramEnd"/>
       <w:r>
         <w:rPr>
-          <w:rStyle w:val="CodeHTML"/>
+          <w:rStyle w:val="HTMLCode"/>
           <w:rFonts w:ascii="Monaco" w:eastAsia="OpenSymbol" w:hAnsi="Monaco" w:cs="Calibri"/>
           <w:color w:val="1F4E79"/>
           <w:spacing w:val="-1"/>
@@ -12776,7 +12845,7 @@
       <w:proofErr w:type="spellStart"/>
       <w:r>
         <w:rPr>
-          <w:rStyle w:val="CodeHTML"/>
+          <w:rStyle w:val="HTMLCode"/>
           <w:rFonts w:ascii="Monaco" w:eastAsia="OpenSymbol" w:hAnsi="Monaco" w:cs="Calibri"/>
           <w:color w:val="1F4E79"/>
           <w:spacing w:val="-1"/>
@@ -12807,7 +12876,7 @@
     </w:p>
     <w:p>
       <w:pPr>
-        <w:pStyle w:val="Paragraphedeliste"/>
+        <w:pStyle w:val="ListParagraph"/>
         <w:spacing w:after="200"/>
         <w:ind w:left="786"/>
         <w:jc w:val="left"/>
@@ -12821,7 +12890,7 @@
     </w:p>
     <w:p>
       <w:pPr>
-        <w:pStyle w:val="Paragraphedeliste"/>
+        <w:pStyle w:val="ListParagraph"/>
         <w:numPr>
           <w:ilvl w:val="0"/>
           <w:numId w:val="26"/>
@@ -12857,7 +12926,7 @@
       <w:proofErr w:type="spellStart"/>
       <w:r>
         <w:rPr>
-          <w:rStyle w:val="CodeHTML"/>
+          <w:rStyle w:val="HTMLCode"/>
           <w:rFonts w:ascii="Monaco" w:eastAsia="OpenSymbol" w:hAnsi="Monaco" w:cs="Calibri"/>
           <w:color w:val="1F4E79"/>
           <w:spacing w:val="-1"/>
@@ -12897,7 +12966,7 @@
       </w:r>
       <w:r>
         <w:rPr>
-          <w:rStyle w:val="CodeHTML"/>
+          <w:rStyle w:val="HTMLCode"/>
           <w:rFonts w:ascii="Calibri" w:eastAsia="OpenSymbol" w:hAnsi="Calibri" w:cs="Calibri"/>
           <w:color w:val="333333"/>
           <w:spacing w:val="-1"/>
@@ -12918,7 +12987,7 @@
     </w:p>
     <w:p>
       <w:pPr>
-        <w:pStyle w:val="Paragraphedeliste"/>
+        <w:pStyle w:val="ListParagraph"/>
         <w:rPr>
           <w:rFonts w:ascii="Calibri" w:hAnsi="Calibri" w:cs="Calibri"/>
           <w:color w:val="333333"/>
@@ -12929,7 +12998,7 @@
     </w:p>
     <w:p>
       <w:pPr>
-        <w:pStyle w:val="Paragraphedeliste"/>
+        <w:pStyle w:val="ListParagraph"/>
         <w:numPr>
           <w:ilvl w:val="0"/>
           <w:numId w:val="26"/>
@@ -12965,7 +13034,7 @@
       <w:proofErr w:type="spellStart"/>
       <w:r>
         <w:rPr>
-          <w:rStyle w:val="CodeHTML"/>
+          <w:rStyle w:val="HTMLCode"/>
           <w:rFonts w:ascii="Monaco" w:eastAsia="OpenSymbol" w:hAnsi="Monaco" w:cs="Calibri"/>
           <w:color w:val="1F4E79"/>
           <w:spacing w:val="-1"/>
@@ -13006,7 +13075,7 @@
       <w:proofErr w:type="spellStart"/>
       <w:r>
         <w:rPr>
-          <w:rStyle w:val="CodeHTML"/>
+          <w:rStyle w:val="HTMLCode"/>
           <w:rFonts w:ascii="Monaco" w:eastAsia="OpenSymbol" w:hAnsi="Monaco" w:cs="Calibri"/>
           <w:color w:val="1F4E79"/>
           <w:spacing w:val="-1"/>
@@ -13027,18 +13096,18 @@
     </w:p>
     <w:p>
       <w:pPr>
-        <w:pStyle w:val="Paragraphedeliste"/>
-        <w:rPr>
-          <w:rFonts w:ascii="Calibri" w:hAnsi="Calibri" w:cs="Calibri"/>
-          <w:color w:val="454545"/>
-          <w:spacing w:val="-1"/>
-          <w:sz w:val="22"/>
-        </w:rPr>
-      </w:pPr>
-    </w:p>
-    <w:p>
-      <w:pPr>
-        <w:pStyle w:val="Paragraphedeliste"/>
+        <w:pStyle w:val="ListParagraph"/>
+        <w:rPr>
+          <w:rFonts w:ascii="Calibri" w:hAnsi="Calibri" w:cs="Calibri"/>
+          <w:color w:val="454545"/>
+          <w:spacing w:val="-1"/>
+          <w:sz w:val="22"/>
+        </w:rPr>
+      </w:pPr>
+    </w:p>
+    <w:p>
+      <w:pPr>
+        <w:pStyle w:val="ListParagraph"/>
         <w:numPr>
           <w:ilvl w:val="0"/>
           <w:numId w:val="26"/>
@@ -13064,7 +13133,7 @@
     </w:p>
     <w:p>
       <w:pPr>
-        <w:pStyle w:val="Paragraphedeliste"/>
+        <w:pStyle w:val="ListParagraph"/>
         <w:numPr>
           <w:ilvl w:val="1"/>
           <w:numId w:val="26"/>
@@ -13100,7 +13169,7 @@
       <w:proofErr w:type="gramStart"/>
       <w:r>
         <w:rPr>
-          <w:rStyle w:val="CodeHTML"/>
+          <w:rStyle w:val="HTMLCode"/>
           <w:rFonts w:ascii="Calibri" w:eastAsia="OpenSymbol" w:hAnsi="Calibri" w:cs="Calibri"/>
           <w:color w:val="1F4E79"/>
           <w:spacing w:val="-1"/>
@@ -13112,7 +13181,7 @@
       <w:proofErr w:type="gramEnd"/>
       <w:r>
         <w:rPr>
-          <w:rStyle w:val="CodeHTML"/>
+          <w:rStyle w:val="HTMLCode"/>
           <w:rFonts w:ascii="Calibri" w:eastAsia="OpenSymbol" w:hAnsi="Calibri" w:cs="Calibri"/>
           <w:color w:val="1F4E79"/>
           <w:spacing w:val="-1"/>
@@ -13153,7 +13222,7 @@
       <w:proofErr w:type="spellStart"/>
       <w:r>
         <w:rPr>
-          <w:rStyle w:val="CodeHTML"/>
+          <w:rStyle w:val="HTMLCode"/>
           <w:rFonts w:ascii="Monaco" w:eastAsia="OpenSymbol" w:hAnsi="Monaco" w:cs="Calibri"/>
           <w:color w:val="1F4E79"/>
           <w:spacing w:val="-1"/>
@@ -13195,7 +13264,7 @@
       <w:proofErr w:type="gramStart"/>
       <w:r>
         <w:rPr>
-          <w:rStyle w:val="CodeHTML"/>
+          <w:rStyle w:val="HTMLCode"/>
           <w:rFonts w:ascii="Monaco" w:eastAsia="OpenSymbol" w:hAnsi="Monaco" w:cs="Calibri"/>
           <w:color w:val="1F4E79"/>
           <w:spacing w:val="-1"/>
@@ -13206,7 +13275,7 @@
       <w:proofErr w:type="spellEnd"/>
       <w:r>
         <w:rPr>
-          <w:rStyle w:val="CodeHTML"/>
+          <w:rStyle w:val="HTMLCode"/>
           <w:rFonts w:ascii="Monaco" w:eastAsia="OpenSymbol" w:hAnsi="Monaco" w:cs="Calibri"/>
           <w:color w:val="1F4E79"/>
           <w:spacing w:val="-1"/>
@@ -13217,7 +13286,7 @@
       <w:proofErr w:type="gramEnd"/>
       <w:r>
         <w:rPr>
-          <w:rStyle w:val="CodeHTML"/>
+          <w:rStyle w:val="HTMLCode"/>
           <w:rFonts w:ascii="Monaco" w:eastAsia="OpenSymbol" w:hAnsi="Monaco" w:cs="Calibri"/>
           <w:color w:val="1F4E79"/>
           <w:spacing w:val="-1"/>
@@ -13237,7 +13306,7 @@
     </w:p>
     <w:p>
       <w:pPr>
-        <w:pStyle w:val="Paragraphedeliste"/>
+        <w:pStyle w:val="ListParagraph"/>
         <w:numPr>
           <w:ilvl w:val="1"/>
           <w:numId w:val="26"/>
@@ -13273,7 +13342,7 @@
       <w:proofErr w:type="spellStart"/>
       <w:r>
         <w:rPr>
-          <w:rStyle w:val="CodeHTML"/>
+          <w:rStyle w:val="HTMLCode"/>
           <w:rFonts w:ascii="Calibri" w:eastAsia="OpenSymbol" w:hAnsi="Calibri" w:cs="Calibri"/>
           <w:color w:val="1F4E79"/>
           <w:spacing w:val="-1"/>
@@ -13285,7 +13354,7 @@
       <w:proofErr w:type="spellEnd"/>
       <w:r>
         <w:rPr>
-          <w:rStyle w:val="CodeHTML"/>
+          <w:rStyle w:val="HTMLCode"/>
           <w:rFonts w:ascii="Calibri" w:eastAsia="OpenSymbol" w:hAnsi="Calibri" w:cs="Calibri"/>
           <w:color w:val="1F4E79"/>
           <w:spacing w:val="-1"/>
@@ -13297,7 +13366,7 @@
       <w:proofErr w:type="gramStart"/>
       <w:r>
         <w:rPr>
-          <w:rStyle w:val="CodeHTML"/>
+          <w:rStyle w:val="HTMLCode"/>
           <w:rFonts w:ascii="Calibri" w:eastAsia="OpenSymbol" w:hAnsi="Calibri" w:cs="Calibri"/>
           <w:color w:val="1F4E79"/>
           <w:spacing w:val="-1"/>
@@ -13309,7 +13378,7 @@
       <w:proofErr w:type="gramEnd"/>
       <w:r>
         <w:rPr>
-          <w:rStyle w:val="CodeHTML"/>
+          <w:rStyle w:val="HTMLCode"/>
           <w:rFonts w:ascii="Calibri" w:eastAsia="OpenSymbol" w:hAnsi="Calibri" w:cs="Calibri"/>
           <w:color w:val="1F4E79"/>
           <w:spacing w:val="-1"/>
@@ -13330,7 +13399,7 @@
     </w:p>
     <w:p>
       <w:pPr>
-        <w:pStyle w:val="Paragraphedeliste"/>
+        <w:pStyle w:val="ListParagraph"/>
         <w:ind w:left="1211"/>
         <w:rPr>
           <w:rFonts w:ascii="Calibri" w:hAnsi="Calibri" w:cs="Calibri"/>
@@ -13362,7 +13431,7 @@
     </w:p>
     <w:p>
       <w:pPr>
-        <w:pStyle w:val="Paragraphedeliste"/>
+        <w:pStyle w:val="ListParagraph"/>
         <w:numPr>
           <w:ilvl w:val="1"/>
           <w:numId w:val="26"/>
@@ -13388,7 +13457,7 @@
       <w:proofErr w:type="spellStart"/>
       <w:r>
         <w:rPr>
-          <w:rStyle w:val="CodeHTML"/>
+          <w:rStyle w:val="HTMLCode"/>
           <w:rFonts w:ascii="Calibri" w:eastAsia="OpenSymbol" w:hAnsi="Calibri" w:cs="Calibri"/>
           <w:color w:val="1F4E79"/>
           <w:spacing w:val="-1"/>
@@ -13400,7 +13469,7 @@
       <w:proofErr w:type="spellEnd"/>
       <w:r>
         <w:rPr>
-          <w:rStyle w:val="CodeHTML"/>
+          <w:rStyle w:val="HTMLCode"/>
           <w:rFonts w:ascii="Calibri" w:eastAsia="OpenSymbol" w:hAnsi="Calibri" w:cs="Calibri"/>
           <w:color w:val="1F4E79"/>
           <w:spacing w:val="-1"/>
@@ -13412,7 +13481,7 @@
       <w:proofErr w:type="gramStart"/>
       <w:r>
         <w:rPr>
-          <w:rStyle w:val="CodeHTML"/>
+          <w:rStyle w:val="HTMLCode"/>
           <w:rFonts w:ascii="Calibri" w:eastAsia="OpenSymbol" w:hAnsi="Calibri" w:cs="Calibri"/>
           <w:color w:val="1F4E79"/>
           <w:spacing w:val="-1"/>
@@ -13474,7 +13543,7 @@
     </w:p>
     <w:p>
       <w:pPr>
-        <w:pStyle w:val="Paragraphedeliste"/>
+        <w:pStyle w:val="ListParagraph"/>
         <w:ind w:left="1211"/>
         <w:rPr>
           <w:rFonts w:ascii="Calibri" w:hAnsi="Calibri" w:cs="Calibri"/>
@@ -13486,7 +13555,7 @@
     </w:p>
     <w:p>
       <w:pPr>
-        <w:pStyle w:val="Paragraphedeliste"/>
+        <w:pStyle w:val="ListParagraph"/>
         <w:numPr>
           <w:ilvl w:val="0"/>
           <w:numId w:val="26"/>
@@ -13522,7 +13591,7 @@
       <w:proofErr w:type="spellStart"/>
       <w:r>
         <w:rPr>
-          <w:rStyle w:val="CodeHTML"/>
+          <w:rStyle w:val="HTMLCode"/>
           <w:rFonts w:ascii="Monaco" w:eastAsia="OpenSymbol" w:hAnsi="Monaco" w:cs="Calibri"/>
           <w:color w:val="1F4E79"/>
           <w:spacing w:val="-1"/>
@@ -13552,7 +13621,7 @@
       </w:r>
       <w:r>
         <w:rPr>
-          <w:rStyle w:val="CodeHTML"/>
+          <w:rStyle w:val="HTMLCode"/>
           <w:rFonts w:ascii="Calibri" w:eastAsia="OpenSymbol" w:hAnsi="Calibri" w:cs="Calibri"/>
           <w:color w:val="333333"/>
           <w:spacing w:val="-1"/>
@@ -13583,7 +13652,7 @@
     </w:p>
     <w:p>
       <w:pPr>
-        <w:pStyle w:val="Sansinterligne"/>
+        <w:pStyle w:val="NoSpacing"/>
         <w:spacing w:line="360" w:lineRule="auto"/>
         <w:ind w:left="370"/>
         <w:jc w:val="left"/>
@@ -13597,7 +13666,7 @@
     </w:p>
     <w:p>
       <w:pPr>
-        <w:pStyle w:val="Sansinterligne"/>
+        <w:pStyle w:val="NoSpacing"/>
         <w:spacing w:line="360" w:lineRule="auto"/>
         <w:ind w:left="370"/>
         <w:jc w:val="left"/>
@@ -13643,7 +13712,7 @@
       <w:proofErr w:type="gramStart"/>
       <w:r>
         <w:rPr>
-          <w:rStyle w:val="CodeHTML"/>
+          <w:rStyle w:val="HTMLCode"/>
           <w:rFonts w:ascii="Monaco" w:eastAsia="OpenSymbol" w:hAnsi="Monaco" w:cs="Calibri"/>
           <w:color w:val="1F4E79"/>
           <w:spacing w:val="-1"/>
@@ -13654,7 +13723,7 @@
       <w:proofErr w:type="spellEnd"/>
       <w:r>
         <w:rPr>
-          <w:rStyle w:val="CodeHTML"/>
+          <w:rStyle w:val="HTMLCode"/>
           <w:rFonts w:ascii="Monaco" w:eastAsia="OpenSymbol" w:hAnsi="Monaco" w:cs="Calibri"/>
           <w:color w:val="1F4E79"/>
           <w:spacing w:val="-1"/>
@@ -13665,7 +13734,7 @@
       <w:proofErr w:type="gramEnd"/>
       <w:r>
         <w:rPr>
-          <w:rStyle w:val="CodeHTML"/>
+          <w:rStyle w:val="HTMLCode"/>
           <w:rFonts w:ascii="Monaco" w:eastAsia="OpenSymbol" w:hAnsi="Monaco" w:cs="Calibri"/>
           <w:color w:val="1F4E79"/>
           <w:spacing w:val="-1"/>
@@ -13752,7 +13821,7 @@
       <w:proofErr w:type="gramStart"/>
       <w:r>
         <w:rPr>
-          <w:rStyle w:val="CodeHTML"/>
+          <w:rStyle w:val="HTMLCode"/>
           <w:rFonts w:ascii="Monaco" w:eastAsia="OpenSymbol" w:hAnsi="Monaco" w:cs="Calibri"/>
           <w:color w:val="1F4E79"/>
           <w:spacing w:val="-1"/>
@@ -13763,7 +13832,7 @@
       <w:proofErr w:type="spellEnd"/>
       <w:r>
         <w:rPr>
-          <w:rStyle w:val="CodeHTML"/>
+          <w:rStyle w:val="HTMLCode"/>
           <w:rFonts w:ascii="Monaco" w:eastAsia="OpenSymbol" w:hAnsi="Monaco" w:cs="Calibri"/>
           <w:color w:val="1F4E79"/>
           <w:spacing w:val="-1"/>
@@ -13774,7 +13843,7 @@
       <w:proofErr w:type="gramEnd"/>
       <w:r>
         <w:rPr>
-          <w:rStyle w:val="CodeHTML"/>
+          <w:rStyle w:val="HTMLCode"/>
           <w:rFonts w:ascii="Monaco" w:eastAsia="OpenSymbol" w:hAnsi="Monaco" w:cs="Calibri"/>
           <w:color w:val="1F4E79"/>
           <w:spacing w:val="-1"/>
@@ -13832,7 +13901,7 @@
       <w:pPr>
         <w:pStyle w:val="NormalWeb"/>
         <w:rPr>
-          <w:rStyle w:val="CodeHTML"/>
+          <w:rStyle w:val="HTMLCode"/>
           <w:rFonts w:ascii="Calibri" w:eastAsia="OpenSymbol" w:hAnsi="Calibri" w:cs="Calibri"/>
           <w:color w:val="454545"/>
           <w:spacing w:val="-1"/>
@@ -14213,7 +14282,7 @@
       <w:proofErr w:type="gramStart"/>
       <w:r>
         <w:rPr>
-          <w:rStyle w:val="CodeHTML"/>
+          <w:rStyle w:val="HTMLCode"/>
           <w:rFonts w:ascii="Monaco" w:eastAsia="OpenSymbol" w:hAnsi="Monaco" w:cs="Calibri"/>
           <w:color w:val="1F4E79"/>
           <w:spacing w:val="-1"/>
@@ -14224,7 +14293,7 @@
       <w:proofErr w:type="spellEnd"/>
       <w:r>
         <w:rPr>
-          <w:rStyle w:val="CodeHTML"/>
+          <w:rStyle w:val="HTMLCode"/>
           <w:rFonts w:ascii="Monaco" w:eastAsia="OpenSymbol" w:hAnsi="Monaco" w:cs="Calibri"/>
           <w:color w:val="1F4E79"/>
           <w:spacing w:val="-1"/>
@@ -14235,7 +14304,7 @@
       <w:proofErr w:type="gramEnd"/>
       <w:r>
         <w:rPr>
-          <w:rStyle w:val="CodeHTML"/>
+          <w:rStyle w:val="HTMLCode"/>
           <w:rFonts w:ascii="Monaco" w:eastAsia="OpenSymbol" w:hAnsi="Monaco" w:cs="Calibri"/>
           <w:color w:val="1F4E79"/>
           <w:spacing w:val="-1"/>
@@ -14279,7 +14348,7 @@
     </w:p>
     <w:p>
       <w:pPr>
-        <w:pStyle w:val="Sansinterligne"/>
+        <w:pStyle w:val="NoSpacing"/>
         <w:rPr>
           <w:b/>
           <w:bCs/>
@@ -14299,7 +14368,7 @@
     </w:p>
     <w:p>
       <w:pPr>
-        <w:pStyle w:val="Sansinterligne"/>
+        <w:pStyle w:val="NoSpacing"/>
         <w:rPr>
           <w:b/>
           <w:bCs/>
@@ -14312,7 +14381,7 @@
     </w:p>
     <w:p>
       <w:pPr>
-        <w:pStyle w:val="Sansinterligne"/>
+        <w:pStyle w:val="NoSpacing"/>
         <w:rPr>
           <w:b/>
           <w:bCs/>
@@ -14382,7 +14451,7 @@
       <w:proofErr w:type="gramStart"/>
       <w:r>
         <w:rPr>
-          <w:rStyle w:val="CodeHTML"/>
+          <w:rStyle w:val="HTMLCode"/>
           <w:rFonts w:ascii="Monaco" w:eastAsia="OpenSymbol" w:hAnsi="Monaco" w:cs="Calibri"/>
           <w:color w:val="1F4E79"/>
           <w:spacing w:val="-1"/>
@@ -14393,7 +14462,7 @@
       <w:proofErr w:type="spellEnd"/>
       <w:r>
         <w:rPr>
-          <w:rStyle w:val="CodeHTML"/>
+          <w:rStyle w:val="HTMLCode"/>
           <w:rFonts w:ascii="Monaco" w:eastAsia="OpenSymbol" w:hAnsi="Monaco" w:cs="Calibri"/>
           <w:color w:val="1F4E79"/>
           <w:spacing w:val="-1"/>
@@ -14404,7 +14473,7 @@
       <w:proofErr w:type="gramEnd"/>
       <w:r>
         <w:rPr>
-          <w:rStyle w:val="CodeHTML"/>
+          <w:rStyle w:val="HTMLCode"/>
           <w:rFonts w:ascii="Monaco" w:eastAsia="OpenSymbol" w:hAnsi="Monaco" w:cs="Calibri"/>
           <w:color w:val="1F4E79"/>
           <w:spacing w:val="-1"/>
@@ -14678,7 +14747,6 @@
           <w:color w:val="D4D4D4"/>
           <w:sz w:val="18"/>
           <w:szCs w:val="18"/>
-          <w:lang w:val="en-US"/>
         </w:rPr>
       </w:pPr>
       <w:r>
@@ -14690,28 +14758,6 @@
           <w:lang w:val="en-US"/>
         </w:rPr>
         <w:t xml:space="preserve">    </w:t>
-      </w:r>
-      <w:proofErr w:type="spellStart"/>
-      <w:r>
-        <w:rPr>
-          <w:rFonts w:ascii="Menlo" w:hAnsi="Menlo" w:cs="Menlo"/>
-          <w:color w:val="9CDCFE"/>
-          <w:sz w:val="18"/>
-          <w:szCs w:val="18"/>
-          <w:lang w:val="en-US"/>
-        </w:rPr>
-        <w:t>resetButton</w:t>
-      </w:r>
-      <w:proofErr w:type="spellEnd"/>
-      <w:r>
-        <w:rPr>
-          <w:rFonts w:ascii="Menlo" w:hAnsi="Menlo" w:cs="Menlo"/>
-          <w:color w:val="D4D4D4"/>
-          <w:sz w:val="18"/>
-          <w:szCs w:val="18"/>
-          <w:lang w:val="en-US"/>
-        </w:rPr>
-        <w:t xml:space="preserve"> = </w:t>
       </w:r>
       <w:proofErr w:type="spellStart"/>
       <w:proofErr w:type="gramStart"/>
@@ -14721,29 +14767,8 @@
           <w:color w:val="9CDCFE"/>
           <w:sz w:val="18"/>
           <w:szCs w:val="18"/>
-          <w:lang w:val="en-US"/>
-        </w:rPr>
-        <w:t>document</w:t>
-      </w:r>
-      <w:r>
-        <w:rPr>
-          <w:rFonts w:ascii="Menlo" w:hAnsi="Menlo" w:cs="Menlo"/>
-          <w:color w:val="D4D4D4"/>
-          <w:sz w:val="18"/>
-          <w:szCs w:val="18"/>
-          <w:lang w:val="en-US"/>
-        </w:rPr>
-        <w:t>.</w:t>
-      </w:r>
-      <w:r>
-        <w:rPr>
-          <w:rFonts w:ascii="Menlo" w:hAnsi="Menlo" w:cs="Menlo"/>
-          <w:color w:val="DCDCAA"/>
-          <w:sz w:val="18"/>
-          <w:szCs w:val="18"/>
-          <w:lang w:val="en-US"/>
-        </w:rPr>
-        <w:t>createElement</w:t>
+        </w:rPr>
+        <w:t>resetButton</w:t>
       </w:r>
       <w:proofErr w:type="spellEnd"/>
       <w:proofErr w:type="gramEnd"/>
@@ -14753,7 +14778,44 @@
           <w:color w:val="D4D4D4"/>
           <w:sz w:val="18"/>
           <w:szCs w:val="18"/>
-          <w:lang w:val="en-US"/>
+        </w:rPr>
+        <w:t xml:space="preserve"> = </w:t>
+      </w:r>
+      <w:proofErr w:type="spellStart"/>
+      <w:r>
+        <w:rPr>
+          <w:rFonts w:ascii="Menlo" w:hAnsi="Menlo" w:cs="Menlo"/>
+          <w:color w:val="9CDCFE"/>
+          <w:sz w:val="18"/>
+          <w:szCs w:val="18"/>
+        </w:rPr>
+        <w:t>document</w:t>
+      </w:r>
+      <w:r>
+        <w:rPr>
+          <w:rFonts w:ascii="Menlo" w:hAnsi="Menlo" w:cs="Menlo"/>
+          <w:color w:val="D4D4D4"/>
+          <w:sz w:val="18"/>
+          <w:szCs w:val="18"/>
+        </w:rPr>
+        <w:t>.</w:t>
+      </w:r>
+      <w:r>
+        <w:rPr>
+          <w:rFonts w:ascii="Menlo" w:hAnsi="Menlo" w:cs="Menlo"/>
+          <w:color w:val="DCDCAA"/>
+          <w:sz w:val="18"/>
+          <w:szCs w:val="18"/>
+        </w:rPr>
+        <w:t>createElement</w:t>
+      </w:r>
+      <w:proofErr w:type="spellEnd"/>
+      <w:r>
+        <w:rPr>
+          <w:rFonts w:ascii="Menlo" w:hAnsi="Menlo" w:cs="Menlo"/>
+          <w:color w:val="D4D4D4"/>
+          <w:sz w:val="18"/>
+          <w:szCs w:val="18"/>
         </w:rPr>
         <w:t>(</w:t>
       </w:r>
@@ -14763,17 +14825,35 @@
           <w:color w:val="CE9178"/>
           <w:sz w:val="18"/>
           <w:szCs w:val="18"/>
-          <w:lang w:val="en-US"/>
-        </w:rPr>
-        <w:t>'button'</w:t>
-      </w:r>
-      <w:r>
-        <w:rPr>
-          <w:rFonts w:ascii="Menlo" w:hAnsi="Menlo" w:cs="Menlo"/>
-          <w:color w:val="D4D4D4"/>
-          <w:sz w:val="18"/>
-          <w:szCs w:val="18"/>
-          <w:lang w:val="en-US"/>
+        </w:rPr>
+        <w:t>'</w:t>
+      </w:r>
+      <w:proofErr w:type="spellStart"/>
+      <w:r>
+        <w:rPr>
+          <w:rFonts w:ascii="Menlo" w:hAnsi="Menlo" w:cs="Menlo"/>
+          <w:color w:val="CE9178"/>
+          <w:sz w:val="18"/>
+          <w:szCs w:val="18"/>
+        </w:rPr>
+        <w:t>button</w:t>
+      </w:r>
+      <w:proofErr w:type="spellEnd"/>
+      <w:r>
+        <w:rPr>
+          <w:rFonts w:ascii="Menlo" w:hAnsi="Menlo" w:cs="Menlo"/>
+          <w:color w:val="CE9178"/>
+          <w:sz w:val="18"/>
+          <w:szCs w:val="18"/>
+        </w:rPr>
+        <w:t>'</w:t>
+      </w:r>
+      <w:r>
+        <w:rPr>
+          <w:rFonts w:ascii="Menlo" w:hAnsi="Menlo" w:cs="Menlo"/>
+          <w:color w:val="D4D4D4"/>
+          <w:sz w:val="18"/>
+          <w:szCs w:val="18"/>
         </w:rPr>
         <w:t>);</w:t>
       </w:r>
@@ -14795,7 +14875,6 @@
           <w:color w:val="D4D4D4"/>
           <w:sz w:val="18"/>
           <w:szCs w:val="18"/>
-          <w:lang w:val="en-US"/>
         </w:rPr>
         <w:t xml:space="preserve">    </w:t>
       </w:r>
@@ -15125,7 +15204,7 @@
     </w:p>
     <w:p>
       <w:pPr>
-        <w:pStyle w:val="Paragraphedeliste"/>
+        <w:pStyle w:val="ListParagraph"/>
         <w:numPr>
           <w:ilvl w:val="0"/>
           <w:numId w:val="26"/>
@@ -15152,7 +15231,7 @@
       <w:proofErr w:type="spellStart"/>
       <w:r>
         <w:rPr>
-          <w:rStyle w:val="CodeHTML"/>
+          <w:rStyle w:val="HTMLCode"/>
           <w:rFonts w:ascii="Monaco" w:eastAsia="OpenSymbol" w:hAnsi="Monaco" w:cs="Calibri"/>
           <w:color w:val="1F4E79"/>
           <w:spacing w:val="-1"/>
@@ -15173,7 +15252,7 @@
     </w:p>
     <w:p>
       <w:pPr>
-        <w:pStyle w:val="Paragraphedeliste"/>
+        <w:pStyle w:val="ListParagraph"/>
         <w:ind w:left="786"/>
         <w:rPr>
           <w:rFonts w:ascii="Calibri" w:hAnsi="Calibri" w:cs="Calibri"/>
@@ -15185,7 +15264,7 @@
     </w:p>
     <w:p>
       <w:pPr>
-        <w:pStyle w:val="Paragraphedeliste"/>
+        <w:pStyle w:val="ListParagraph"/>
         <w:numPr>
           <w:ilvl w:val="0"/>
           <w:numId w:val="26"/>
@@ -15220,7 +15299,7 @@
       <w:hyperlink r:id="rId10" w:tooltip="L'élément HTML &lt;button&gt; est utilisé afin de créer un contrôle interactif ayant la forme d'un bouton et qui pourra être utilisé dans un formulaire ou dans le document." w:history="1">
         <w:r>
           <w:rPr>
-            <w:rStyle w:val="CodeHTML"/>
+            <w:rStyle w:val="HTMLCode"/>
             <w:rFonts w:ascii="Monaco" w:eastAsia="OpenSymbol" w:hAnsi="Monaco" w:cs="Calibri"/>
             <w:color w:val="1F4E79"/>
             <w:spacing w:val="-1"/>
@@ -15231,7 +15310,7 @@
         <w:proofErr w:type="spellStart"/>
         <w:r>
           <w:rPr>
-            <w:rStyle w:val="CodeHTML"/>
+            <w:rStyle w:val="HTMLCode"/>
             <w:rFonts w:ascii="Monaco" w:eastAsia="OpenSymbol" w:hAnsi="Monaco" w:cs="Calibri"/>
             <w:color w:val="1F4E79"/>
             <w:spacing w:val="-1"/>
@@ -15242,7 +15321,7 @@
         <w:proofErr w:type="spellEnd"/>
         <w:r>
           <w:rPr>
-            <w:rStyle w:val="CodeHTML"/>
+            <w:rStyle w:val="HTMLCode"/>
             <w:rFonts w:ascii="Monaco" w:eastAsia="OpenSymbol" w:hAnsi="Monaco" w:cs="Calibri"/>
             <w:color w:val="1F4E79"/>
             <w:spacing w:val="-1"/>
@@ -15273,18 +15352,18 @@
     </w:p>
     <w:p>
       <w:pPr>
-        <w:pStyle w:val="Paragraphedeliste"/>
-        <w:rPr>
-          <w:rFonts w:ascii="Calibri" w:hAnsi="Calibri" w:cs="Calibri"/>
-          <w:color w:val="454545"/>
-          <w:spacing w:val="-1"/>
-          <w:sz w:val="22"/>
-        </w:rPr>
-      </w:pPr>
-    </w:p>
-    <w:p>
-      <w:pPr>
-        <w:pStyle w:val="Paragraphedeliste"/>
+        <w:pStyle w:val="ListParagraph"/>
+        <w:rPr>
+          <w:rFonts w:ascii="Calibri" w:hAnsi="Calibri" w:cs="Calibri"/>
+          <w:color w:val="454545"/>
+          <w:spacing w:val="-1"/>
+          <w:sz w:val="22"/>
+        </w:rPr>
+      </w:pPr>
+    </w:p>
+    <w:p>
+      <w:pPr>
+        <w:pStyle w:val="ListParagraph"/>
         <w:numPr>
           <w:ilvl w:val="0"/>
           <w:numId w:val="26"/>
@@ -15329,7 +15408,7 @@
       <w:proofErr w:type="gramStart"/>
       <w:r>
         <w:rPr>
-          <w:rStyle w:val="CodeHTML"/>
+          <w:rStyle w:val="HTMLCode"/>
           <w:rFonts w:ascii="Monaco" w:eastAsia="OpenSymbol" w:hAnsi="Monaco" w:cs="Calibri"/>
           <w:color w:val="1F4E79"/>
           <w:spacing w:val="-1"/>
@@ -15340,7 +15419,7 @@
       <w:proofErr w:type="spellEnd"/>
       <w:r>
         <w:rPr>
-          <w:rStyle w:val="CodeHTML"/>
+          <w:rStyle w:val="HTMLCode"/>
           <w:rFonts w:ascii="Monaco" w:eastAsia="OpenSymbol" w:hAnsi="Monaco" w:cs="Calibri"/>
           <w:color w:val="1F4E79"/>
           <w:spacing w:val="-1"/>
@@ -15351,7 +15430,7 @@
       <w:proofErr w:type="gramEnd"/>
       <w:r>
         <w:rPr>
-          <w:rStyle w:val="CodeHTML"/>
+          <w:rStyle w:val="HTMLCode"/>
           <w:rFonts w:ascii="Monaco" w:eastAsia="OpenSymbol" w:hAnsi="Monaco" w:cs="Calibri"/>
           <w:color w:val="1F4E79"/>
           <w:spacing w:val="-1"/>
@@ -15392,7 +15471,7 @@
       <w:proofErr w:type="spellStart"/>
       <w:r>
         <w:rPr>
-          <w:rStyle w:val="CodeHTML"/>
+          <w:rStyle w:val="HTMLCode"/>
           <w:rFonts w:ascii="Monaco" w:eastAsia="OpenSymbol" w:hAnsi="Monaco" w:cs="Calibri"/>
           <w:color w:val="1F4E79"/>
           <w:spacing w:val="-1"/>
@@ -15455,7 +15534,7 @@
       <w:proofErr w:type="gramStart"/>
       <w:r>
         <w:rPr>
-          <w:rStyle w:val="CodeHTML"/>
+          <w:rStyle w:val="HTMLCode"/>
           <w:rFonts w:ascii="Monaco" w:eastAsia="OpenSymbol" w:hAnsi="Monaco" w:cs="Calibri"/>
           <w:color w:val="1F4E79"/>
           <w:spacing w:val="-1"/>
@@ -15466,7 +15545,7 @@
       <w:proofErr w:type="spellEnd"/>
       <w:r>
         <w:rPr>
-          <w:rStyle w:val="CodeHTML"/>
+          <w:rStyle w:val="HTMLCode"/>
           <w:rFonts w:ascii="Monaco" w:eastAsia="OpenSymbol" w:hAnsi="Monaco" w:cs="Calibri"/>
           <w:color w:val="1F4E79"/>
           <w:spacing w:val="-1"/>
@@ -15477,7 +15556,7 @@
       <w:proofErr w:type="gramEnd"/>
       <w:r>
         <w:rPr>
-          <w:rStyle w:val="CodeHTML"/>
+          <w:rStyle w:val="HTMLCode"/>
           <w:rFonts w:ascii="Monaco" w:eastAsia="OpenSymbol" w:hAnsi="Monaco" w:cs="Calibri"/>
           <w:color w:val="1F4E79"/>
           <w:spacing w:val="-1"/>
@@ -15498,7 +15577,7 @@
       <w:proofErr w:type="spellStart"/>
       <w:r>
         <w:rPr>
-          <w:rStyle w:val="CodeHTML"/>
+          <w:rStyle w:val="HTMLCode"/>
           <w:rFonts w:ascii="Monaco" w:eastAsia="OpenSymbol" w:hAnsi="Monaco" w:cs="Calibri"/>
           <w:color w:val="1F4E79"/>
           <w:spacing w:val="-1"/>
@@ -15509,7 +15588,7 @@
       <w:proofErr w:type="spellEnd"/>
       <w:r>
         <w:rPr>
-          <w:rStyle w:val="CodeHTML"/>
+          <w:rStyle w:val="HTMLCode"/>
           <w:rFonts w:ascii="Monaco" w:eastAsia="OpenSymbol" w:hAnsi="Monaco" w:cs="Calibri"/>
           <w:color w:val="1F4E79"/>
           <w:spacing w:val="-1"/>
@@ -15531,28 +15610,6 @@
     <w:p>
       <w:pPr>
         <w:rPr>
-          <w:rStyle w:val="SansinterligneCar"/>
-          <w:rFonts w:ascii="Calibri" w:hAnsi="Calibri"/>
-          <w:i w:val="0"/>
-          <w:iCs w:val="0"/>
-          <w:smallCaps/>
-          <w:color w:val="454545"/>
-          <w:sz w:val="22"/>
-        </w:rPr>
-      </w:pPr>
-      <w:r>
-        <w:rPr>
-          <w:rStyle w:val="SansinterligneCar"/>
-          <w:smallCaps/>
-          <w:color w:val="454545"/>
-          <w:sz w:val="22"/>
-        </w:rPr>
-        <w:br w:type="page"/>
-      </w:r>
-    </w:p>
-    <w:p>
-      <w:pPr>
-        <w:rPr>
           <w:rFonts w:ascii="Calibri" w:hAnsi="Calibri" w:cs="Calibri"/>
           <w:b/>
           <w:bCs/>
@@ -15572,13 +15629,12 @@
           <w:sz w:val="22"/>
           <w:shd w:val="clear" w:color="auto" w:fill="FFFFFF"/>
         </w:rPr>
-        <w:lastRenderedPageBreak/>
         <w:t>À faire vous-même n°10 :</w:t>
       </w:r>
     </w:p>
     <w:p>
       <w:pPr>
-        <w:pStyle w:val="Sansinterligne"/>
+        <w:pStyle w:val="NoSpacing"/>
         <w:spacing w:line="360" w:lineRule="auto"/>
         <w:ind w:left="370"/>
         <w:rPr>
@@ -15591,7 +15647,7 @@
       </w:pPr>
       <w:r>
         <w:rPr>
-          <w:rStyle w:val="SansinterligneCar"/>
+          <w:rStyle w:val="NoSpacingChar"/>
           <w:rFonts w:ascii="Calibri" w:hAnsi="Calibri" w:cs="Calibri"/>
           <w:color w:val="454545"/>
           <w:sz w:val="22"/>
@@ -17105,7 +17161,7 @@
     </w:p>
     <w:p>
       <w:pPr>
-        <w:pStyle w:val="Paragraphedeliste"/>
+        <w:pStyle w:val="ListParagraph"/>
         <w:numPr>
           <w:ilvl w:val="0"/>
           <w:numId w:val="27"/>
@@ -17141,7 +17197,7 @@
       <w:proofErr w:type="spellStart"/>
       <w:r>
         <w:rPr>
-          <w:rStyle w:val="CodeHTML"/>
+          <w:rStyle w:val="HTMLCode"/>
           <w:rFonts w:ascii="Monaco" w:eastAsia="OpenSymbol" w:hAnsi="Monaco" w:cs="Calibri"/>
           <w:color w:val="1F4E79"/>
           <w:spacing w:val="-1"/>
@@ -17172,7 +17228,7 @@
     </w:p>
     <w:p>
       <w:pPr>
-        <w:pStyle w:val="Paragraphedeliste"/>
+        <w:pStyle w:val="ListParagraph"/>
         <w:numPr>
           <w:ilvl w:val="0"/>
           <w:numId w:val="27"/>
@@ -17198,7 +17254,7 @@
     </w:p>
     <w:p>
       <w:pPr>
-        <w:pStyle w:val="Paragraphedeliste"/>
+        <w:pStyle w:val="ListParagraph"/>
         <w:numPr>
           <w:ilvl w:val="0"/>
           <w:numId w:val="27"/>
@@ -17224,7 +17280,7 @@
     </w:p>
     <w:p>
       <w:pPr>
-        <w:pStyle w:val="Paragraphedeliste"/>
+        <w:pStyle w:val="ListParagraph"/>
         <w:numPr>
           <w:ilvl w:val="0"/>
           <w:numId w:val="27"/>
@@ -17250,7 +17306,7 @@
     </w:p>
     <w:p>
       <w:pPr>
-        <w:pStyle w:val="Paragraphedeliste"/>
+        <w:pStyle w:val="ListParagraph"/>
         <w:numPr>
           <w:ilvl w:val="0"/>
           <w:numId w:val="27"/>
@@ -17286,7 +17342,7 @@
       <w:proofErr w:type="spellStart"/>
       <w:r>
         <w:rPr>
-          <w:rStyle w:val="CodeHTML"/>
+          <w:rStyle w:val="HTMLCode"/>
           <w:rFonts w:ascii="Monaco" w:eastAsia="OpenSymbol" w:hAnsi="Monaco" w:cs="Calibri"/>
           <w:color w:val="1F4E79"/>
           <w:spacing w:val="-1"/>
@@ -17307,7 +17363,7 @@
     </w:p>
     <w:p>
       <w:pPr>
-        <w:pStyle w:val="Paragraphedeliste"/>
+        <w:pStyle w:val="ListParagraph"/>
         <w:numPr>
           <w:ilvl w:val="0"/>
           <w:numId w:val="27"/>
@@ -17328,6 +17384,7 @@
           <w:spacing w:val="-1"/>
           <w:sz w:val="22"/>
         </w:rPr>
+        <w:lastRenderedPageBreak/>
         <w:t>Générer un nouveau nombre aléatoire afin que vous ne deviniez plus le même nombre !</w:t>
       </w:r>
     </w:p>
@@ -17336,7 +17393,7 @@
         <w:pStyle w:val="NormalWeb"/>
         <w:spacing w:line="276" w:lineRule="auto"/>
         <w:rPr>
-          <w:rStyle w:val="lev"/>
+          <w:rStyle w:val="Strong"/>
           <w:rFonts w:ascii="Calibri" w:hAnsi="Calibri" w:cs="Calibri"/>
           <w:i/>
           <w:iCs/>
@@ -17349,7 +17406,7 @@
       </w:pPr>
       <w:r>
         <w:rPr>
-          <w:rStyle w:val="lev"/>
+          <w:rStyle w:val="Strong"/>
           <w:rFonts w:ascii="Calibri" w:hAnsi="Calibri" w:cs="Calibri"/>
           <w:color w:val="454545"/>
           <w:spacing w:val="-1"/>
@@ -17361,7 +17418,7 @@
       </w:r>
       <w:r>
         <w:rPr>
-          <w:rStyle w:val="lev"/>
+          <w:rStyle w:val="Strong"/>
           <w:rFonts w:ascii="Calibri" w:hAnsi="Calibri" w:cs="Calibri"/>
           <w:i/>
           <w:iCs/>
@@ -17422,34 +17479,34 @@
 <w:ftr xmlns:wpc="http://schemas.microsoft.com/office/word/2010/wordprocessingCanvas" xmlns:cx="http://schemas.microsoft.com/office/drawing/2014/chartex" xmlns:cx1="http://schemas.microsoft.com/office/drawing/2015/9/8/chartex" xmlns:cx2="http://schemas.microsoft.com/office/drawing/2015/10/21/chartex" xmlns:cx3="http://schemas.microsoft.com/office/drawing/2016/5/9/chartex" xmlns:cx4="http://schemas.microsoft.com/office/drawing/2016/5/10/chartex" xmlns:cx5="http://schemas.microsoft.com/office/drawing/2016/5/11/chartex" xmlns:cx6="http://schemas.microsoft.com/office/drawing/2016/5/12/chartex" xmlns:cx7="http://schemas.microsoft.com/office/drawing/2016/5/13/chartex" xmlns:cx8="http://schemas.microsoft.com/office/drawing/2016/5/14/chartex" xmlns:mc="http://schemas.openxmlformats.org/markup-compatibility/2006" xmlns:aink="http://schemas.microsoft.com/office/drawing/2016/ink" xmlns:am3d="http://schemas.microsoft.com/office/drawing/2017/model3d" xmlns:o="urn:schemas-microsoft-com:office:office" xmlns:r="http://schemas.openxmlformats.org/officeDocument/2006/relationships" xmlns:m="http://schemas.openxmlformats.org/officeDocument/2006/math" xmlns:v="urn:schemas-microsoft-com:vml" xmlns:wp14="http://schemas.microsoft.com/office/word/2010/wordprocessingDrawing" xmlns:wp="http://schemas.openxmlformats.org/drawingml/2006/wordprocessingDrawing" xmlns:w10="urn:schemas-microsoft-com:office:word" xmlns:w="http://schemas.openxmlformats.org/wordprocessingml/2006/main" xmlns:w14="http://schemas.microsoft.com/office/word/2010/wordml" xmlns:w15="http://schemas.microsoft.com/office/word/2012/wordml" xmlns:w16cex="http://schemas.microsoft.com/office/word/2018/wordml/cex" xmlns:w16cid="http://schemas.microsoft.com/office/word/2016/wordml/cid" xmlns:w16="http://schemas.microsoft.com/office/word/2018/wordml" xmlns:w16se="http://schemas.microsoft.com/office/word/2015/wordml/symex" xmlns:wpg="http://schemas.microsoft.com/office/word/2010/wordprocessingGroup" xmlns:wpi="http://schemas.microsoft.com/office/word/2010/wordprocessingInk" xmlns:wne="http://schemas.microsoft.com/office/word/2006/wordml" xmlns:wps="http://schemas.microsoft.com/office/word/2010/wordprocessingShape" mc:Ignorable="w14 w15 w16se w16cid w16 w16cex wp14">
   <w:p>
     <w:pPr>
-      <w:pStyle w:val="Pieddepage"/>
+      <w:pStyle w:val="Footer"/>
       <w:framePr w:wrap="around" w:vAnchor="text" w:hAnchor="margin" w:xAlign="right" w:y="1"/>
       <w:rPr>
-        <w:rStyle w:val="Numrodepage"/>
+        <w:rStyle w:val="PageNumber"/>
       </w:rPr>
     </w:pPr>
     <w:r>
       <w:rPr>
-        <w:rStyle w:val="Numrodepage"/>
+        <w:rStyle w:val="PageNumber"/>
       </w:rPr>
       <w:fldChar w:fldCharType="begin"/>
     </w:r>
     <w:r>
       <w:rPr>
-        <w:rStyle w:val="Numrodepage"/>
+        <w:rStyle w:val="PageNumber"/>
       </w:rPr>
       <w:instrText xml:space="preserve">PAGE  </w:instrText>
     </w:r>
     <w:r>
       <w:rPr>
-        <w:rStyle w:val="Numrodepage"/>
+        <w:rStyle w:val="PageNumber"/>
       </w:rPr>
       <w:fldChar w:fldCharType="end"/>
     </w:r>
   </w:p>
   <w:p>
     <w:pPr>
-      <w:pStyle w:val="Pieddepage"/>
+      <w:pStyle w:val="Footer"/>
       <w:ind w:right="360"/>
     </w:pPr>
   </w:p>
@@ -17460,7 +17517,7 @@
 <w:ftr xmlns:wpc="http://schemas.microsoft.com/office/word/2010/wordprocessingCanvas" xmlns:cx="http://schemas.microsoft.com/office/drawing/2014/chartex" xmlns:cx1="http://schemas.microsoft.com/office/drawing/2015/9/8/chartex" xmlns:cx2="http://schemas.microsoft.com/office/drawing/2015/10/21/chartex" xmlns:cx3="http://schemas.microsoft.com/office/drawing/2016/5/9/chartex" xmlns:cx4="http://schemas.microsoft.com/office/drawing/2016/5/10/chartex" xmlns:cx5="http://schemas.microsoft.com/office/drawing/2016/5/11/chartex" xmlns:cx6="http://schemas.microsoft.com/office/drawing/2016/5/12/chartex" xmlns:cx7="http://schemas.microsoft.com/office/drawing/2016/5/13/chartex" xmlns:cx8="http://schemas.microsoft.com/office/drawing/2016/5/14/chartex" xmlns:mc="http://schemas.openxmlformats.org/markup-compatibility/2006" xmlns:aink="http://schemas.microsoft.com/office/drawing/2016/ink" xmlns:am3d="http://schemas.microsoft.com/office/drawing/2017/model3d" xmlns:o="urn:schemas-microsoft-com:office:office" xmlns:r="http://schemas.openxmlformats.org/officeDocument/2006/relationships" xmlns:m="http://schemas.openxmlformats.org/officeDocument/2006/math" xmlns:v="urn:schemas-microsoft-com:vml" xmlns:wp14="http://schemas.microsoft.com/office/word/2010/wordprocessingDrawing" xmlns:wp="http://schemas.openxmlformats.org/drawingml/2006/wordprocessingDrawing" xmlns:w10="urn:schemas-microsoft-com:office:word" xmlns:w="http://schemas.openxmlformats.org/wordprocessingml/2006/main" xmlns:w14="http://schemas.microsoft.com/office/word/2010/wordml" xmlns:w15="http://schemas.microsoft.com/office/word/2012/wordml" xmlns:w16cex="http://schemas.microsoft.com/office/word/2018/wordml/cex" xmlns:w16cid="http://schemas.microsoft.com/office/word/2016/wordml/cid" xmlns:w16="http://schemas.microsoft.com/office/word/2018/wordml" xmlns:w16se="http://schemas.microsoft.com/office/word/2015/wordml/symex" xmlns:wpg="http://schemas.microsoft.com/office/word/2010/wordprocessingGroup" xmlns:wpi="http://schemas.microsoft.com/office/word/2010/wordprocessingInk" xmlns:wne="http://schemas.microsoft.com/office/word/2006/wordml" xmlns:wps="http://schemas.microsoft.com/office/word/2010/wordprocessingShape" mc:Ignorable="w14 w15 w16se w16cid w16 w16cex wp14">
   <w:p>
     <w:pPr>
-      <w:pStyle w:val="Pieddepage"/>
+      <w:pStyle w:val="Footer"/>
       <w:tabs>
         <w:tab w:val="left" w:pos="8352"/>
       </w:tabs>
@@ -17683,28 +17740,28 @@
     </w:r>
     <w:r>
       <w:rPr>
-        <w:rStyle w:val="Numrodepage"/>
+        <w:rStyle w:val="PageNumber"/>
         <w:sz w:val="16"/>
       </w:rPr>
       <w:fldChar w:fldCharType="begin"/>
     </w:r>
     <w:r>
       <w:rPr>
-        <w:rStyle w:val="Numrodepage"/>
+        <w:rStyle w:val="PageNumber"/>
         <w:sz w:val="16"/>
       </w:rPr>
       <w:instrText xml:space="preserve"> PAGE </w:instrText>
     </w:r>
     <w:r>
       <w:rPr>
-        <w:rStyle w:val="Numrodepage"/>
+        <w:rStyle w:val="PageNumber"/>
         <w:sz w:val="16"/>
       </w:rPr>
       <w:fldChar w:fldCharType="separate"/>
     </w:r>
     <w:r>
       <w:rPr>
-        <w:rStyle w:val="Numrodepage"/>
+        <w:rStyle w:val="PageNumber"/>
         <w:noProof/>
         <w:sz w:val="16"/>
       </w:rPr>
@@ -17712,42 +17769,42 @@
     </w:r>
     <w:r>
       <w:rPr>
-        <w:rStyle w:val="Numrodepage"/>
+        <w:rStyle w:val="PageNumber"/>
         <w:sz w:val="16"/>
       </w:rPr>
       <w:fldChar w:fldCharType="end"/>
     </w:r>
     <w:r>
       <w:rPr>
-        <w:rStyle w:val="Numrodepage"/>
+        <w:rStyle w:val="PageNumber"/>
         <w:sz w:val="16"/>
       </w:rPr>
       <w:t xml:space="preserve"> / </w:t>
     </w:r>
     <w:r>
       <w:rPr>
-        <w:rStyle w:val="Numrodepage"/>
+        <w:rStyle w:val="PageNumber"/>
         <w:sz w:val="16"/>
       </w:rPr>
       <w:fldChar w:fldCharType="begin"/>
     </w:r>
     <w:r>
       <w:rPr>
-        <w:rStyle w:val="Numrodepage"/>
+        <w:rStyle w:val="PageNumber"/>
         <w:sz w:val="16"/>
       </w:rPr>
       <w:instrText xml:space="preserve"> NUMPAGES  \* MERGEFORMAT </w:instrText>
     </w:r>
     <w:r>
       <w:rPr>
-        <w:rStyle w:val="Numrodepage"/>
+        <w:rStyle w:val="PageNumber"/>
         <w:sz w:val="16"/>
       </w:rPr>
       <w:fldChar w:fldCharType="separate"/>
     </w:r>
     <w:r>
       <w:rPr>
-        <w:rStyle w:val="Numrodepage"/>
+        <w:rStyle w:val="PageNumber"/>
         <w:noProof/>
         <w:sz w:val="16"/>
       </w:rPr>
@@ -17755,7 +17812,7 @@
     </w:r>
     <w:r>
       <w:rPr>
-        <w:rStyle w:val="Numrodepage"/>
+        <w:rStyle w:val="PageNumber"/>
         <w:sz w:val="16"/>
       </w:rPr>
       <w:fldChar w:fldCharType="end"/>
@@ -17768,7 +17825,7 @@
 <w:ftr xmlns:wpc="http://schemas.microsoft.com/office/word/2010/wordprocessingCanvas" xmlns:cx="http://schemas.microsoft.com/office/drawing/2014/chartex" xmlns:cx1="http://schemas.microsoft.com/office/drawing/2015/9/8/chartex" xmlns:cx2="http://schemas.microsoft.com/office/drawing/2015/10/21/chartex" xmlns:cx3="http://schemas.microsoft.com/office/drawing/2016/5/9/chartex" xmlns:cx4="http://schemas.microsoft.com/office/drawing/2016/5/10/chartex" xmlns:cx5="http://schemas.microsoft.com/office/drawing/2016/5/11/chartex" xmlns:cx6="http://schemas.microsoft.com/office/drawing/2016/5/12/chartex" xmlns:cx7="http://schemas.microsoft.com/office/drawing/2016/5/13/chartex" xmlns:cx8="http://schemas.microsoft.com/office/drawing/2016/5/14/chartex" xmlns:mc="http://schemas.openxmlformats.org/markup-compatibility/2006" xmlns:aink="http://schemas.microsoft.com/office/drawing/2016/ink" xmlns:am3d="http://schemas.microsoft.com/office/drawing/2017/model3d" xmlns:o="urn:schemas-microsoft-com:office:office" xmlns:r="http://schemas.openxmlformats.org/officeDocument/2006/relationships" xmlns:m="http://schemas.openxmlformats.org/officeDocument/2006/math" xmlns:v="urn:schemas-microsoft-com:vml" xmlns:wp14="http://schemas.microsoft.com/office/word/2010/wordprocessingDrawing" xmlns:wp="http://schemas.openxmlformats.org/drawingml/2006/wordprocessingDrawing" xmlns:w10="urn:schemas-microsoft-com:office:word" xmlns:w="http://schemas.openxmlformats.org/wordprocessingml/2006/main" xmlns:w14="http://schemas.microsoft.com/office/word/2010/wordml" xmlns:w15="http://schemas.microsoft.com/office/word/2012/wordml" xmlns:w16cex="http://schemas.microsoft.com/office/word/2018/wordml/cex" xmlns:w16cid="http://schemas.microsoft.com/office/word/2016/wordml/cid" xmlns:w16="http://schemas.microsoft.com/office/word/2018/wordml" xmlns:w16se="http://schemas.microsoft.com/office/word/2015/wordml/symex" xmlns:wpg="http://schemas.microsoft.com/office/word/2010/wordprocessingGroup" xmlns:wpi="http://schemas.microsoft.com/office/word/2010/wordprocessingInk" xmlns:wne="http://schemas.microsoft.com/office/word/2006/wordml" xmlns:wps="http://schemas.microsoft.com/office/word/2010/wordprocessingShape" mc:Ignorable="w14 w15 w16se w16cid w16 w16cex wp14">
   <w:p>
     <w:pPr>
-      <w:pStyle w:val="Pieddepage"/>
+      <w:pStyle w:val="Footer"/>
       <w:tabs>
         <w:tab w:val="clear" w:pos="9072"/>
         <w:tab w:val="right" w:pos="9639"/>
@@ -17791,34 +17848,34 @@
     </w:r>
     <w:r>
       <w:rPr>
-        <w:rStyle w:val="Numrodepage"/>
+        <w:rStyle w:val="PageNumber"/>
         <w:i/>
       </w:rPr>
       <w:fldChar w:fldCharType="begin"/>
     </w:r>
     <w:r>
       <w:rPr>
-        <w:rStyle w:val="Numrodepage"/>
+        <w:rStyle w:val="PageNumber"/>
       </w:rPr>
       <w:instrText xml:space="preserve"> PAGE </w:instrText>
     </w:r>
     <w:r>
       <w:rPr>
-        <w:rStyle w:val="Numrodepage"/>
+        <w:rStyle w:val="PageNumber"/>
         <w:i/>
       </w:rPr>
       <w:fldChar w:fldCharType="separate"/>
     </w:r>
     <w:r>
       <w:rPr>
-        <w:rStyle w:val="Numrodepage"/>
+        <w:rStyle w:val="PageNumber"/>
         <w:noProof/>
       </w:rPr>
       <w:t>1</w:t>
     </w:r>
     <w:r>
       <w:rPr>
-        <w:rStyle w:val="Numrodepage"/>
+        <w:rStyle w:val="PageNumber"/>
         <w:i/>
       </w:rPr>
       <w:fldChar w:fldCharType="end"/>
@@ -17826,7 +17883,7 @@
   </w:p>
   <w:p>
     <w:pPr>
-      <w:pStyle w:val="Pieddepage"/>
+      <w:pStyle w:val="Footer"/>
     </w:pPr>
   </w:p>
 </w:ftr>
@@ -17861,7 +17918,7 @@
 <w:hdr xmlns:wpc="http://schemas.microsoft.com/office/word/2010/wordprocessingCanvas" xmlns:cx="http://schemas.microsoft.com/office/drawing/2014/chartex" xmlns:cx1="http://schemas.microsoft.com/office/drawing/2015/9/8/chartex" xmlns:cx2="http://schemas.microsoft.com/office/drawing/2015/10/21/chartex" xmlns:cx3="http://schemas.microsoft.com/office/drawing/2016/5/9/chartex" xmlns:cx4="http://schemas.microsoft.com/office/drawing/2016/5/10/chartex" xmlns:cx5="http://schemas.microsoft.com/office/drawing/2016/5/11/chartex" xmlns:cx6="http://schemas.microsoft.com/office/drawing/2016/5/12/chartex" xmlns:cx7="http://schemas.microsoft.com/office/drawing/2016/5/13/chartex" xmlns:cx8="http://schemas.microsoft.com/office/drawing/2016/5/14/chartex" xmlns:mc="http://schemas.openxmlformats.org/markup-compatibility/2006" xmlns:aink="http://schemas.microsoft.com/office/drawing/2016/ink" xmlns:am3d="http://schemas.microsoft.com/office/drawing/2017/model3d" xmlns:o="urn:schemas-microsoft-com:office:office" xmlns:r="http://schemas.openxmlformats.org/officeDocument/2006/relationships" xmlns:m="http://schemas.openxmlformats.org/officeDocument/2006/math" xmlns:v="urn:schemas-microsoft-com:vml" xmlns:wp14="http://schemas.microsoft.com/office/word/2010/wordprocessingDrawing" xmlns:wp="http://schemas.openxmlformats.org/drawingml/2006/wordprocessingDrawing" xmlns:w10="urn:schemas-microsoft-com:office:word" xmlns:w="http://schemas.openxmlformats.org/wordprocessingml/2006/main" xmlns:w14="http://schemas.microsoft.com/office/word/2010/wordml" xmlns:w15="http://schemas.microsoft.com/office/word/2012/wordml" xmlns:w16cex="http://schemas.microsoft.com/office/word/2018/wordml/cex" xmlns:w16cid="http://schemas.microsoft.com/office/word/2016/wordml/cid" xmlns:w16="http://schemas.microsoft.com/office/word/2018/wordml" xmlns:w16se="http://schemas.microsoft.com/office/word/2015/wordml/symex" xmlns:wpg="http://schemas.microsoft.com/office/word/2010/wordprocessingGroup" xmlns:wpi="http://schemas.microsoft.com/office/word/2010/wordprocessingInk" xmlns:wne="http://schemas.microsoft.com/office/word/2006/wordml" xmlns:wps="http://schemas.microsoft.com/office/word/2010/wordprocessingShape" mc:Ignorable="w14 w15 w16se w16cid w16 w16cex wp14">
   <w:p>
     <w:pPr>
-      <w:pStyle w:val="En-tte"/>
+      <w:pStyle w:val="Header"/>
     </w:pPr>
   </w:p>
 </w:hdr>
@@ -17903,7 +17960,7 @@
         </w:tcPr>
         <w:p>
           <w:pPr>
-            <w:pStyle w:val="En-tte"/>
+            <w:pStyle w:val="Header"/>
             <w:jc w:val="left"/>
             <w:rPr>
               <w:b/>
@@ -17999,7 +18056,7 @@
         </w:tcPr>
         <w:p>
           <w:pPr>
-            <w:pStyle w:val="En-tte"/>
+            <w:pStyle w:val="Header"/>
             <w:jc w:val="center"/>
             <w:rPr>
               <w:caps/>
@@ -18044,7 +18101,7 @@
         </w:tcPr>
         <w:p>
           <w:pPr>
-            <w:pStyle w:val="En-tte"/>
+            <w:pStyle w:val="Header"/>
             <w:jc w:val="center"/>
             <w:rPr>
               <w:caps/>
@@ -18080,7 +18137,7 @@
   </w:tbl>
   <w:p>
     <w:pPr>
-      <w:pStyle w:val="En-tte"/>
+      <w:pStyle w:val="Header"/>
       <w:rPr>
         <w:color w:val="44546A"/>
       </w:rPr>
@@ -18093,7 +18150,7 @@
 <w:hdr xmlns:wpc="http://schemas.microsoft.com/office/word/2010/wordprocessingCanvas" xmlns:cx="http://schemas.microsoft.com/office/drawing/2014/chartex" xmlns:cx1="http://schemas.microsoft.com/office/drawing/2015/9/8/chartex" xmlns:cx2="http://schemas.microsoft.com/office/drawing/2015/10/21/chartex" xmlns:cx3="http://schemas.microsoft.com/office/drawing/2016/5/9/chartex" xmlns:cx4="http://schemas.microsoft.com/office/drawing/2016/5/10/chartex" xmlns:cx5="http://schemas.microsoft.com/office/drawing/2016/5/11/chartex" xmlns:cx6="http://schemas.microsoft.com/office/drawing/2016/5/12/chartex" xmlns:cx7="http://schemas.microsoft.com/office/drawing/2016/5/13/chartex" xmlns:cx8="http://schemas.microsoft.com/office/drawing/2016/5/14/chartex" xmlns:mc="http://schemas.openxmlformats.org/markup-compatibility/2006" xmlns:aink="http://schemas.microsoft.com/office/drawing/2016/ink" xmlns:am3d="http://schemas.microsoft.com/office/drawing/2017/model3d" xmlns:o="urn:schemas-microsoft-com:office:office" xmlns:r="http://schemas.openxmlformats.org/officeDocument/2006/relationships" xmlns:m="http://schemas.openxmlformats.org/officeDocument/2006/math" xmlns:v="urn:schemas-microsoft-com:vml" xmlns:wp14="http://schemas.microsoft.com/office/word/2010/wordprocessingDrawing" xmlns:wp="http://schemas.openxmlformats.org/drawingml/2006/wordprocessingDrawing" xmlns:w10="urn:schemas-microsoft-com:office:word" xmlns:w="http://schemas.openxmlformats.org/wordprocessingml/2006/main" xmlns:w14="http://schemas.microsoft.com/office/word/2010/wordml" xmlns:w15="http://schemas.microsoft.com/office/word/2012/wordml" xmlns:w16cex="http://schemas.microsoft.com/office/word/2018/wordml/cex" xmlns:w16cid="http://schemas.microsoft.com/office/word/2016/wordml/cid" xmlns:w16="http://schemas.microsoft.com/office/word/2018/wordml" xmlns:w16se="http://schemas.microsoft.com/office/word/2015/wordml/symex" xmlns:wpg="http://schemas.microsoft.com/office/word/2010/wordprocessingGroup" xmlns:wpi="http://schemas.microsoft.com/office/word/2010/wordprocessingInk" xmlns:wne="http://schemas.microsoft.com/office/word/2006/wordml" xmlns:wps="http://schemas.microsoft.com/office/word/2010/wordprocessingShape" mc:Ignorable="w14 w15 w16se w16cid w16 w16cex wp14">
   <w:p>
     <w:pPr>
-      <w:pStyle w:val="En-tte"/>
+      <w:pStyle w:val="Header"/>
       <w:jc w:val="center"/>
       <w:rPr>
         <w:i/>
@@ -18973,7 +19030,7 @@
     <w:lvl w:ilvl="0">
       <w:start w:val="1"/>
       <w:numFmt w:val="decimal"/>
-      <w:pStyle w:val="Titre1"/>
+      <w:pStyle w:val="Heading1"/>
       <w:lvlText w:val="%1."/>
       <w:lvlJc w:val="left"/>
       <w:pPr>
@@ -18983,7 +19040,7 @@
     <w:lvl w:ilvl="1">
       <w:start w:val="1"/>
       <w:numFmt w:val="decimal"/>
-      <w:pStyle w:val="Titre2"/>
+      <w:pStyle w:val="Heading2"/>
       <w:lvlText w:val="%1.%2."/>
       <w:lvlJc w:val="left"/>
       <w:pPr>
@@ -18993,7 +19050,7 @@
     <w:lvl w:ilvl="2">
       <w:start w:val="1"/>
       <w:numFmt w:val="decimal"/>
-      <w:pStyle w:val="Titre3"/>
+      <w:pStyle w:val="Heading3"/>
       <w:lvlText w:val="%1.%2.%3."/>
       <w:lvlJc w:val="left"/>
       <w:pPr>
@@ -19003,7 +19060,7 @@
     <w:lvl w:ilvl="3">
       <w:start w:val="1"/>
       <w:numFmt w:val="decimal"/>
-      <w:pStyle w:val="Titre4"/>
+      <w:pStyle w:val="Heading4"/>
       <w:lvlText w:val="%1.%2.%3.%4."/>
       <w:lvlJc w:val="left"/>
       <w:pPr>
@@ -20456,11 +20513,11 @@
       <w:lang w:eastAsia="en-US"/>
     </w:rPr>
   </w:style>
-  <w:style w:type="paragraph" w:styleId="Titre1">
+  <w:style w:type="paragraph" w:styleId="Heading1">
     <w:name w:val="heading 1"/>
     <w:basedOn w:val="Normal"/>
     <w:next w:val="Normal"/>
-    <w:link w:val="Titre1Car"/>
+    <w:link w:val="Heading1Char"/>
     <w:uiPriority w:val="9"/>
     <w:qFormat/>
     <w:rsid w:val="00641D41"/>
@@ -20487,11 +20544,11 @@
       <w:sz w:val="22"/>
     </w:rPr>
   </w:style>
-  <w:style w:type="paragraph" w:styleId="Titre2">
+  <w:style w:type="paragraph" w:styleId="Heading2">
     <w:name w:val="heading 2"/>
     <w:basedOn w:val="Normal"/>
     <w:next w:val="Normal"/>
-    <w:link w:val="Titre2Car"/>
+    <w:link w:val="Heading2Char"/>
     <w:uiPriority w:val="9"/>
     <w:unhideWhenUsed/>
     <w:qFormat/>
@@ -20519,11 +20576,11 @@
       <w:sz w:val="22"/>
     </w:rPr>
   </w:style>
-  <w:style w:type="paragraph" w:styleId="Titre3">
+  <w:style w:type="paragraph" w:styleId="Heading3">
     <w:name w:val="heading 3"/>
     <w:basedOn w:val="Normal"/>
     <w:next w:val="Normal"/>
-    <w:link w:val="Titre3Car"/>
+    <w:link w:val="Heading3Char"/>
     <w:uiPriority w:val="9"/>
     <w:unhideWhenUsed/>
     <w:qFormat/>
@@ -20549,11 +20606,11 @@
       <w:sz w:val="22"/>
     </w:rPr>
   </w:style>
-  <w:style w:type="paragraph" w:styleId="Titre4">
+  <w:style w:type="paragraph" w:styleId="Heading4">
     <w:name w:val="heading 4"/>
     <w:basedOn w:val="Normal"/>
     <w:next w:val="Normal"/>
-    <w:link w:val="Titre4Car"/>
+    <w:link w:val="Heading4Char"/>
     <w:uiPriority w:val="9"/>
     <w:unhideWhenUsed/>
     <w:qFormat/>
@@ -20579,11 +20636,11 @@
       <w:sz w:val="22"/>
     </w:rPr>
   </w:style>
-  <w:style w:type="paragraph" w:styleId="Titre5">
+  <w:style w:type="paragraph" w:styleId="Heading5">
     <w:name w:val="heading 5"/>
     <w:basedOn w:val="Normal"/>
     <w:next w:val="Normal"/>
-    <w:link w:val="Titre5Car"/>
+    <w:link w:val="Heading5Char"/>
     <w:uiPriority w:val="9"/>
     <w:semiHidden/>
     <w:unhideWhenUsed/>
@@ -20607,11 +20664,11 @@
       <w:sz w:val="22"/>
     </w:rPr>
   </w:style>
-  <w:style w:type="paragraph" w:styleId="Titre6">
+  <w:style w:type="paragraph" w:styleId="Heading6">
     <w:name w:val="heading 6"/>
     <w:basedOn w:val="Normal"/>
     <w:next w:val="Normal"/>
-    <w:link w:val="Titre6Car"/>
+    <w:link w:val="Heading6Char"/>
     <w:uiPriority w:val="9"/>
     <w:semiHidden/>
     <w:unhideWhenUsed/>
@@ -20631,11 +20688,11 @@
       <w:sz w:val="22"/>
     </w:rPr>
   </w:style>
-  <w:style w:type="paragraph" w:styleId="Titre7">
+  <w:style w:type="paragraph" w:styleId="Heading7">
     <w:name w:val="heading 7"/>
     <w:basedOn w:val="Normal"/>
     <w:next w:val="Normal"/>
-    <w:link w:val="Titre7Car"/>
+    <w:link w:val="Heading7Char"/>
     <w:uiPriority w:val="9"/>
     <w:semiHidden/>
     <w:unhideWhenUsed/>
@@ -20655,11 +20712,11 @@
       <w:sz w:val="22"/>
     </w:rPr>
   </w:style>
-  <w:style w:type="paragraph" w:styleId="Titre8">
+  <w:style w:type="paragraph" w:styleId="Heading8">
     <w:name w:val="heading 8"/>
     <w:basedOn w:val="Normal"/>
     <w:next w:val="Normal"/>
-    <w:link w:val="Titre8Car"/>
+    <w:link w:val="Heading8Char"/>
     <w:uiPriority w:val="9"/>
     <w:semiHidden/>
     <w:unhideWhenUsed/>
@@ -20676,11 +20733,11 @@
       <w:sz w:val="22"/>
     </w:rPr>
   </w:style>
-  <w:style w:type="paragraph" w:styleId="Titre9">
+  <w:style w:type="paragraph" w:styleId="Heading9">
     <w:name w:val="heading 9"/>
     <w:basedOn w:val="Normal"/>
     <w:next w:val="Normal"/>
-    <w:link w:val="Titre9Car"/>
+    <w:link w:val="Heading9Char"/>
     <w:uiPriority w:val="9"/>
     <w:semiHidden/>
     <w:unhideWhenUsed/>
@@ -20696,13 +20753,13 @@
       <w:color w:val="C0504D"/>
     </w:rPr>
   </w:style>
-  <w:style w:type="character" w:default="1" w:styleId="Policepardfaut">
+  <w:style w:type="character" w:default="1" w:styleId="DefaultParagraphFont">
     <w:name w:val="Default Paragraph Font"/>
     <w:uiPriority w:val="1"/>
     <w:semiHidden/>
     <w:unhideWhenUsed/>
   </w:style>
-  <w:style w:type="table" w:default="1" w:styleId="TableauNormal">
+  <w:style w:type="table" w:default="1" w:styleId="TableNormal">
     <w:name w:val="Normal Table"/>
     <w:uiPriority w:val="99"/>
     <w:semiHidden/>
@@ -20717,16 +20774,16 @@
       </w:tblCellMar>
     </w:tblPr>
   </w:style>
-  <w:style w:type="numbering" w:default="1" w:styleId="Aucuneliste">
+  <w:style w:type="numbering" w:default="1" w:styleId="NoList">
     <w:name w:val="No List"/>
     <w:uiPriority w:val="99"/>
     <w:semiHidden/>
     <w:unhideWhenUsed/>
   </w:style>
-  <w:style w:type="paragraph" w:styleId="En-tte">
+  <w:style w:type="paragraph" w:styleId="Header">
     <w:name w:val="header"/>
     <w:basedOn w:val="Normal"/>
-    <w:link w:val="En-tteCar"/>
+    <w:link w:val="HeaderChar"/>
     <w:uiPriority w:val="99"/>
     <w:pPr>
       <w:tabs>
@@ -20735,7 +20792,7 @@
       </w:tabs>
     </w:pPr>
   </w:style>
-  <w:style w:type="paragraph" w:styleId="Pieddepage">
+  <w:style w:type="paragraph" w:styleId="Footer">
     <w:name w:val="footer"/>
     <w:basedOn w:val="Normal"/>
     <w:semiHidden/>
@@ -20746,12 +20803,12 @@
       </w:tabs>
     </w:pPr>
   </w:style>
-  <w:style w:type="character" w:styleId="Numrodepage">
+  <w:style w:type="character" w:styleId="PageNumber">
     <w:name w:val="page number"/>
-    <w:basedOn w:val="Policepardfaut"/>
+    <w:basedOn w:val="DefaultParagraphFont"/>
     <w:semiHidden/>
   </w:style>
-  <w:style w:type="paragraph" w:styleId="Explorateurdedocuments">
+  <w:style w:type="paragraph" w:styleId="DocumentMap">
     <w:name w:val="Document Map"/>
     <w:basedOn w:val="Normal"/>
     <w:semiHidden/>
@@ -20762,11 +20819,11 @@
       <w:rFonts w:ascii="Tahoma" w:hAnsi="Tahoma"/>
     </w:rPr>
   </w:style>
-  <w:style w:type="paragraph" w:styleId="Titre">
+  <w:style w:type="paragraph" w:styleId="Title">
     <w:name w:val="Title"/>
     <w:basedOn w:val="Normal"/>
     <w:next w:val="Normal"/>
-    <w:link w:val="TitreCar"/>
+    <w:link w:val="TitleChar"/>
     <w:uiPriority w:val="10"/>
     <w:qFormat/>
     <w:rsid w:val="00641D41"/>
@@ -20787,7 +20844,7 @@
       <w:szCs w:val="48"/>
     </w:rPr>
   </w:style>
-  <w:style w:type="character" w:styleId="Lienhypertexte">
+  <w:style w:type="character" w:styleId="Hyperlink">
     <w:name w:val="Hyperlink"/>
     <w:uiPriority w:val="99"/>
     <w:rPr>
@@ -20795,7 +20852,7 @@
       <w:u w:val="single"/>
     </w:rPr>
   </w:style>
-  <w:style w:type="character" w:styleId="Lienhypertextesuivivisit">
+  <w:style w:type="character" w:styleId="FollowedHyperlink">
     <w:name w:val="FollowedHyperlink"/>
     <w:semiHidden/>
     <w:rPr>
@@ -20803,9 +20860,9 @@
       <w:u w:val="single"/>
     </w:rPr>
   </w:style>
-  <w:style w:type="character" w:customStyle="1" w:styleId="Titre1Car">
-    <w:name w:val="Titre 1 Car"/>
-    <w:link w:val="Titre1"/>
+  <w:style w:type="character" w:customStyle="1" w:styleId="Heading1Char">
+    <w:name w:val="Heading 1 Char"/>
+    <w:link w:val="Heading1"/>
     <w:uiPriority w:val="9"/>
     <w:rsid w:val="00641D41"/>
     <w:rPr>
@@ -20818,9 +20875,9 @@
       <w:shd w:val="clear" w:color="auto" w:fill="F2DBDB"/>
     </w:rPr>
   </w:style>
-  <w:style w:type="character" w:customStyle="1" w:styleId="Titre2Car">
-    <w:name w:val="Titre 2 Car"/>
-    <w:link w:val="Titre2"/>
+  <w:style w:type="character" w:customStyle="1" w:styleId="Heading2Char">
+    <w:name w:val="Heading 2 Char"/>
+    <w:link w:val="Heading2"/>
     <w:uiPriority w:val="9"/>
     <w:rsid w:val="00641D41"/>
     <w:rPr>
@@ -20832,9 +20889,9 @@
       <w:color w:val="943634"/>
     </w:rPr>
   </w:style>
-  <w:style w:type="character" w:customStyle="1" w:styleId="Titre3Car">
-    <w:name w:val="Titre 3 Car"/>
-    <w:link w:val="Titre3"/>
+  <w:style w:type="character" w:customStyle="1" w:styleId="Heading3Char">
+    <w:name w:val="Heading 3 Char"/>
+    <w:link w:val="Heading3"/>
     <w:uiPriority w:val="9"/>
     <w:rsid w:val="00641D41"/>
     <w:rPr>
@@ -20846,9 +20903,9 @@
       <w:color w:val="943634"/>
     </w:rPr>
   </w:style>
-  <w:style w:type="character" w:customStyle="1" w:styleId="Titre4Car">
-    <w:name w:val="Titre 4 Car"/>
-    <w:link w:val="Titre4"/>
+  <w:style w:type="character" w:customStyle="1" w:styleId="Heading4Char">
+    <w:name w:val="Heading 4 Char"/>
+    <w:link w:val="Heading4"/>
     <w:uiPriority w:val="9"/>
     <w:rsid w:val="00641D41"/>
     <w:rPr>
@@ -20860,9 +20917,9 @@
       <w:color w:val="943634"/>
     </w:rPr>
   </w:style>
-  <w:style w:type="character" w:customStyle="1" w:styleId="Titre5Car">
-    <w:name w:val="Titre 5 Car"/>
-    <w:link w:val="Titre5"/>
+  <w:style w:type="character" w:customStyle="1" w:styleId="Heading5Char">
+    <w:name w:val="Heading 5 Char"/>
+    <w:link w:val="Heading5"/>
     <w:uiPriority w:val="9"/>
     <w:semiHidden/>
     <w:rsid w:val="00641D41"/>
@@ -20875,9 +20932,9 @@
       <w:color w:val="943634"/>
     </w:rPr>
   </w:style>
-  <w:style w:type="character" w:customStyle="1" w:styleId="Titre6Car">
-    <w:name w:val="Titre 6 Car"/>
-    <w:link w:val="Titre6"/>
+  <w:style w:type="character" w:customStyle="1" w:styleId="Heading6Char">
+    <w:name w:val="Heading 6 Char"/>
+    <w:link w:val="Heading6"/>
     <w:uiPriority w:val="9"/>
     <w:semiHidden/>
     <w:rsid w:val="00641D41"/>
@@ -20888,9 +20945,9 @@
       <w:color w:val="943634"/>
     </w:rPr>
   </w:style>
-  <w:style w:type="character" w:customStyle="1" w:styleId="Titre7Car">
-    <w:name w:val="Titre 7 Car"/>
-    <w:link w:val="Titre7"/>
+  <w:style w:type="character" w:customStyle="1" w:styleId="Heading7Char">
+    <w:name w:val="Heading 7 Char"/>
+    <w:link w:val="Heading7"/>
     <w:uiPriority w:val="9"/>
     <w:semiHidden/>
     <w:rsid w:val="00641D41"/>
@@ -20901,9 +20958,9 @@
       <w:color w:val="943634"/>
     </w:rPr>
   </w:style>
-  <w:style w:type="character" w:customStyle="1" w:styleId="Titre8Car">
-    <w:name w:val="Titre 8 Car"/>
-    <w:link w:val="Titre8"/>
+  <w:style w:type="character" w:customStyle="1" w:styleId="Heading8Char">
+    <w:name w:val="Heading 8 Char"/>
+    <w:link w:val="Heading8"/>
     <w:uiPriority w:val="9"/>
     <w:semiHidden/>
     <w:rsid w:val="00641D41"/>
@@ -20914,9 +20971,9 @@
       <w:color w:val="C0504D"/>
     </w:rPr>
   </w:style>
-  <w:style w:type="character" w:customStyle="1" w:styleId="Titre9Car">
-    <w:name w:val="Titre 9 Car"/>
-    <w:link w:val="Titre9"/>
+  <w:style w:type="character" w:customStyle="1" w:styleId="Heading9Char">
+    <w:name w:val="Heading 9 Char"/>
+    <w:link w:val="Heading9"/>
     <w:uiPriority w:val="9"/>
     <w:semiHidden/>
     <w:rsid w:val="00641D41"/>
@@ -20929,7 +20986,7 @@
       <w:szCs w:val="20"/>
     </w:rPr>
   </w:style>
-  <w:style w:type="paragraph" w:styleId="Lgende">
+  <w:style w:type="paragraph" w:styleId="Caption">
     <w:name w:val="caption"/>
     <w:basedOn w:val="Normal"/>
     <w:next w:val="Normal"/>
@@ -20945,9 +21002,9 @@
       <w:szCs w:val="18"/>
     </w:rPr>
   </w:style>
-  <w:style w:type="character" w:customStyle="1" w:styleId="TitreCar">
-    <w:name w:val="Titre Car"/>
-    <w:link w:val="Titre"/>
+  <w:style w:type="character" w:customStyle="1" w:styleId="TitleChar">
+    <w:name w:val="Title Char"/>
+    <w:link w:val="Title"/>
     <w:uiPriority w:val="10"/>
     <w:rsid w:val="00641D41"/>
     <w:rPr>
@@ -20961,11 +21018,11 @@
       <w:shd w:val="clear" w:color="auto" w:fill="C0504D"/>
     </w:rPr>
   </w:style>
-  <w:style w:type="paragraph" w:styleId="Sous-titre">
+  <w:style w:type="paragraph" w:styleId="Subtitle">
     <w:name w:val="Subtitle"/>
     <w:basedOn w:val="Normal"/>
     <w:next w:val="Normal"/>
-    <w:link w:val="Sous-titreCar"/>
+    <w:link w:val="SubtitleChar"/>
     <w:uiPriority w:val="11"/>
     <w:qFormat/>
     <w:rsid w:val="00641D41"/>
@@ -20983,9 +21040,9 @@
       <w:szCs w:val="24"/>
     </w:rPr>
   </w:style>
-  <w:style w:type="character" w:customStyle="1" w:styleId="Sous-titreCar">
-    <w:name w:val="Sous-titre Car"/>
-    <w:link w:val="Sous-titre"/>
+  <w:style w:type="character" w:customStyle="1" w:styleId="SubtitleChar">
+    <w:name w:val="Subtitle Char"/>
+    <w:link w:val="Subtitle"/>
     <w:uiPriority w:val="11"/>
     <w:rsid w:val="00641D41"/>
     <w:rPr>
@@ -20997,7 +21054,7 @@
       <w:szCs w:val="24"/>
     </w:rPr>
   </w:style>
-  <w:style w:type="character" w:styleId="lev">
+  <w:style w:type="character" w:styleId="Strong">
     <w:name w:val="Strong"/>
     <w:uiPriority w:val="22"/>
     <w:qFormat/>
@@ -21008,7 +21065,7 @@
       <w:spacing w:val="0"/>
     </w:rPr>
   </w:style>
-  <w:style w:type="character" w:styleId="Accentuation">
+  <w:style w:type="character" w:styleId="Emphasis">
     <w:name w:val="Emphasis"/>
     <w:uiPriority w:val="20"/>
     <w:qFormat/>
@@ -21024,10 +21081,10 @@
       <w:shd w:val="clear" w:color="auto" w:fill="F2DBDB"/>
     </w:rPr>
   </w:style>
-  <w:style w:type="paragraph" w:styleId="Sansinterligne">
+  <w:style w:type="paragraph" w:styleId="NoSpacing">
     <w:name w:val="No Spacing"/>
     <w:basedOn w:val="Normal"/>
-    <w:link w:val="SansinterligneCar"/>
+    <w:link w:val="NoSpacingChar"/>
     <w:uiPriority w:val="1"/>
     <w:qFormat/>
     <w:rsid w:val="00641D41"/>
@@ -21035,7 +21092,7 @@
       <w:spacing w:line="240" w:lineRule="auto"/>
     </w:pPr>
   </w:style>
-  <w:style w:type="paragraph" w:styleId="Paragraphedeliste">
+  <w:style w:type="paragraph" w:styleId="ListParagraph">
     <w:name w:val="List Paragraph"/>
     <w:basedOn w:val="Normal"/>
     <w:uiPriority w:val="34"/>
@@ -21046,11 +21103,11 @@
       <w:contextualSpacing/>
     </w:pPr>
   </w:style>
-  <w:style w:type="paragraph" w:styleId="Citation">
+  <w:style w:type="paragraph" w:styleId="Quote">
     <w:name w:val="Quote"/>
     <w:basedOn w:val="Normal"/>
     <w:next w:val="Normal"/>
-    <w:link w:val="CitationCar"/>
+    <w:link w:val="QuoteChar"/>
     <w:uiPriority w:val="29"/>
     <w:qFormat/>
     <w:rsid w:val="00641D41"/>
@@ -21060,9 +21117,9 @@
       <w:color w:val="943634"/>
     </w:rPr>
   </w:style>
-  <w:style w:type="character" w:customStyle="1" w:styleId="CitationCar">
-    <w:name w:val="Citation Car"/>
-    <w:link w:val="Citation"/>
+  <w:style w:type="character" w:customStyle="1" w:styleId="QuoteChar">
+    <w:name w:val="Quote Char"/>
+    <w:link w:val="Quote"/>
     <w:uiPriority w:val="29"/>
     <w:rsid w:val="00641D41"/>
     <w:rPr>
@@ -21071,11 +21128,11 @@
       <w:szCs w:val="20"/>
     </w:rPr>
   </w:style>
-  <w:style w:type="paragraph" w:styleId="Citationintense">
+  <w:style w:type="paragraph" w:styleId="IntenseQuote">
     <w:name w:val="Intense Quote"/>
     <w:basedOn w:val="Normal"/>
     <w:next w:val="Normal"/>
-    <w:link w:val="CitationintenseCar"/>
+    <w:link w:val="IntenseQuoteChar"/>
     <w:uiPriority w:val="30"/>
     <w:qFormat/>
     <w:rsid w:val="00641D41"/>
@@ -21095,9 +21152,9 @@
       <w:color w:val="C0504D"/>
     </w:rPr>
   </w:style>
-  <w:style w:type="character" w:customStyle="1" w:styleId="CitationintenseCar">
-    <w:name w:val="Citation intense Car"/>
-    <w:link w:val="Citationintense"/>
+  <w:style w:type="character" w:customStyle="1" w:styleId="IntenseQuoteChar">
+    <w:name w:val="Intense Quote Char"/>
+    <w:link w:val="IntenseQuote"/>
     <w:uiPriority w:val="30"/>
     <w:rsid w:val="00641D41"/>
     <w:rPr>
@@ -21111,7 +21168,7 @@
       <w:szCs w:val="20"/>
     </w:rPr>
   </w:style>
-  <w:style w:type="character" w:styleId="Accentuationlgre">
+  <w:style w:type="character" w:styleId="SubtleEmphasis">
     <w:name w:val="Subtle Emphasis"/>
     <w:uiPriority w:val="19"/>
     <w:qFormat/>
@@ -21123,7 +21180,7 @@
       <w:color w:val="C0504D"/>
     </w:rPr>
   </w:style>
-  <w:style w:type="character" w:styleId="Accentuationintense">
+  <w:style w:type="character" w:styleId="IntenseEmphasis">
     <w:name w:val="Intense Emphasis"/>
     <w:uiPriority w:val="21"/>
     <w:qFormat/>
@@ -21141,7 +21198,7 @@
       <w:vertAlign w:val="baseline"/>
     </w:rPr>
   </w:style>
-  <w:style w:type="character" w:styleId="Rfrencelgre">
+  <w:style w:type="character" w:styleId="SubtleReference">
     <w:name w:val="Subtle Reference"/>
     <w:uiPriority w:val="31"/>
     <w:qFormat/>
@@ -21154,7 +21211,7 @@
       <w:u w:color="C0504D"/>
     </w:rPr>
   </w:style>
-  <w:style w:type="character" w:styleId="Rfrenceintense">
+  <w:style w:type="character" w:styleId="IntenseReference">
     <w:name w:val="Intense Reference"/>
     <w:uiPriority w:val="32"/>
     <w:qFormat/>
@@ -21169,7 +21226,7 @@
       <w:u w:color="C0504D"/>
     </w:rPr>
   </w:style>
-  <w:style w:type="character" w:styleId="Titredulivre">
+  <w:style w:type="character" w:styleId="BookTitle">
     <w:name w:val="Book Title"/>
     <w:uiPriority w:val="33"/>
     <w:qFormat/>
@@ -21185,9 +21242,9 @@
       <w:u w:val="single"/>
     </w:rPr>
   </w:style>
-  <w:style w:type="paragraph" w:styleId="En-ttedetabledesmatires">
+  <w:style w:type="paragraph" w:styleId="TOCHeading">
     <w:name w:val="TOC Heading"/>
-    <w:basedOn w:val="Titre1"/>
+    <w:basedOn w:val="Heading1"/>
     <w:next w:val="Normal"/>
     <w:uiPriority w:val="39"/>
     <w:unhideWhenUsed/>
@@ -21197,9 +21254,9 @@
       <w:outlineLvl w:val="9"/>
     </w:pPr>
   </w:style>
-  <w:style w:type="character" w:customStyle="1" w:styleId="SansinterligneCar">
-    <w:name w:val="Sans interligne Car"/>
-    <w:link w:val="Sansinterligne"/>
+  <w:style w:type="character" w:customStyle="1" w:styleId="NoSpacingChar">
+    <w:name w:val="No Spacing Char"/>
+    <w:link w:val="NoSpacing"/>
     <w:uiPriority w:val="1"/>
     <w:qFormat/>
     <w:rsid w:val="00641D41"/>
@@ -21212,7 +21269,7 @@
   </w:style>
   <w:style w:type="paragraph" w:customStyle="1" w:styleId="PersonalName">
     <w:name w:val="Personal Name"/>
-    <w:basedOn w:val="Titre"/>
+    <w:basedOn w:val="Title"/>
     <w:rsid w:val="00641D41"/>
     <w:rPr>
       <w:rFonts w:ascii="Arial" w:hAnsi="Arial"/>
@@ -21223,7 +21280,7 @@
       <w:szCs w:val="28"/>
     </w:rPr>
   </w:style>
-  <w:style w:type="paragraph" w:styleId="TM1">
+  <w:style w:type="paragraph" w:styleId="TOC1">
     <w:name w:val="toc 1"/>
     <w:basedOn w:val="Normal"/>
     <w:next w:val="Normal"/>
@@ -21241,7 +21298,7 @@
       <w:szCs w:val="24"/>
     </w:rPr>
   </w:style>
-  <w:style w:type="paragraph" w:styleId="TM2">
+  <w:style w:type="paragraph" w:styleId="TOC2">
     <w:name w:val="toc 2"/>
     <w:basedOn w:val="Normal"/>
     <w:next w:val="Normal"/>
@@ -21261,7 +21318,7 @@
       <w:sz w:val="22"/>
     </w:rPr>
   </w:style>
-  <w:style w:type="paragraph" w:styleId="TM3">
+  <w:style w:type="paragraph" w:styleId="TOC3">
     <w:name w:val="toc 3"/>
     <w:basedOn w:val="Normal"/>
     <w:next w:val="Normal"/>
@@ -21277,7 +21334,7 @@
       <w:iCs/>
     </w:rPr>
   </w:style>
-  <w:style w:type="paragraph" w:styleId="TM4">
+  <w:style w:type="paragraph" w:styleId="TOC4">
     <w:name w:val="toc 4"/>
     <w:basedOn w:val="Normal"/>
     <w:next w:val="Normal"/>
@@ -21294,7 +21351,7 @@
       <w:iCs/>
     </w:rPr>
   </w:style>
-  <w:style w:type="paragraph" w:styleId="TM5">
+  <w:style w:type="paragraph" w:styleId="TOC5">
     <w:name w:val="toc 5"/>
     <w:basedOn w:val="Normal"/>
     <w:next w:val="Normal"/>
@@ -21311,7 +21368,7 @@
       <w:iCs/>
     </w:rPr>
   </w:style>
-  <w:style w:type="paragraph" w:styleId="TM6">
+  <w:style w:type="paragraph" w:styleId="TOC6">
     <w:name w:val="toc 6"/>
     <w:basedOn w:val="Normal"/>
     <w:next w:val="Normal"/>
@@ -21328,7 +21385,7 @@
       <w:iCs/>
     </w:rPr>
   </w:style>
-  <w:style w:type="paragraph" w:styleId="TM7">
+  <w:style w:type="paragraph" w:styleId="TOC7">
     <w:name w:val="toc 7"/>
     <w:basedOn w:val="Normal"/>
     <w:next w:val="Normal"/>
@@ -21345,7 +21402,7 @@
       <w:iCs/>
     </w:rPr>
   </w:style>
-  <w:style w:type="paragraph" w:styleId="TM8">
+  <w:style w:type="paragraph" w:styleId="TOC8">
     <w:name w:val="toc 8"/>
     <w:basedOn w:val="Normal"/>
     <w:next w:val="Normal"/>
@@ -21362,7 +21419,7 @@
       <w:iCs/>
     </w:rPr>
   </w:style>
-  <w:style w:type="paragraph" w:styleId="TM9">
+  <w:style w:type="paragraph" w:styleId="TOC9">
     <w:name w:val="toc 9"/>
     <w:basedOn w:val="Normal"/>
     <w:next w:val="Normal"/>
@@ -21403,9 +21460,9 @@
       <w:szCs w:val="24"/>
     </w:rPr>
   </w:style>
-  <w:style w:type="table" w:styleId="Grilledutableau">
+  <w:style w:type="table" w:styleId="TableGrid">
     <w:name w:val="Table Grid"/>
-    <w:basedOn w:val="TableauNormal"/>
+    <w:basedOn w:val="TableNormal"/>
     <w:uiPriority w:val="39"/>
     <w:rsid w:val="000D278E"/>
     <w:tblPr>
@@ -21419,9 +21476,9 @@
       </w:tblBorders>
     </w:tblPr>
   </w:style>
-  <w:style w:type="character" w:customStyle="1" w:styleId="En-tteCar">
-    <w:name w:val="En-tête Car"/>
-    <w:link w:val="En-tte"/>
+  <w:style w:type="character" w:customStyle="1" w:styleId="HeaderChar">
+    <w:name w:val="Header Char"/>
+    <w:link w:val="Header"/>
     <w:uiPriority w:val="99"/>
     <w:rsid w:val="00C20D81"/>
     <w:rPr>
@@ -21438,10 +21495,10 @@
       <w:color w:val="808080"/>
     </w:rPr>
   </w:style>
-  <w:style w:type="paragraph" w:styleId="Textedebulles">
+  <w:style w:type="paragraph" w:styleId="BalloonText">
     <w:name w:val="Balloon Text"/>
     <w:basedOn w:val="Normal"/>
-    <w:link w:val="TextedebullesCar"/>
+    <w:link w:val="BalloonTextChar"/>
     <w:uiPriority w:val="99"/>
     <w:semiHidden/>
     <w:unhideWhenUsed/>
@@ -21455,9 +21512,9 @@
       <w:szCs w:val="18"/>
     </w:rPr>
   </w:style>
-  <w:style w:type="character" w:customStyle="1" w:styleId="TextedebullesCar">
-    <w:name w:val="Texte de bulles Car"/>
-    <w:link w:val="Textedebulles"/>
+  <w:style w:type="character" w:customStyle="1" w:styleId="BalloonTextChar">
+    <w:name w:val="Balloon Text Char"/>
+    <w:link w:val="BalloonText"/>
     <w:uiPriority w:val="99"/>
     <w:semiHidden/>
     <w:rsid w:val="001C5CE4"/>
@@ -21503,15 +21560,15 @@
   </w:style>
   <w:style w:type="character" w:customStyle="1" w:styleId="normaltextrun">
     <w:name w:val="normaltextrun"/>
-    <w:basedOn w:val="Policepardfaut"/>
+    <w:basedOn w:val="DefaultParagraphFont"/>
     <w:rsid w:val="00A85BA3"/>
   </w:style>
   <w:style w:type="character" w:customStyle="1" w:styleId="eop">
     <w:name w:val="eop"/>
-    <w:basedOn w:val="Policepardfaut"/>
+    <w:basedOn w:val="DefaultParagraphFont"/>
     <w:rsid w:val="00A85BA3"/>
   </w:style>
-  <w:style w:type="character" w:styleId="CodeHTML">
+  <w:style w:type="character" w:styleId="HTMLCode">
     <w:name w:val="HTML Code"/>
     <w:uiPriority w:val="99"/>
     <w:semiHidden/>

</xml_diff>